<commit_message>
feat(back-operations): add missing data to the contract
</commit_message>
<xml_diff>
--- a/ProjectPanamaBackend/documents/ContratoOriginal.docx
+++ b/ProjectPanamaBackend/documents/ContratoOriginal.docx
@@ -357,9 +357,35 @@
           <w:sz w:val="20"/>
           <w:szCs w:val="20"/>
         </w:rPr>
-        <w:t xml:space="preserve"> en su condición </w:t>
-      </w:r>
-      <w:proofErr w:type="gramStart"/>
+        <w:t xml:space="preserve"> en su condición de  Representante Legal de la sociedad anónima denominada </w:t>
+      </w:r>
+      <w:r>
+        <w:rPr>
+          <w:rFonts w:ascii="Andalus" w:hAnsi="Andalus" w:cs="Andalus"/>
+          <w:b/>
+          <w:bCs/>
+          <w:lang w:val="es-MX"/>
+        </w:rPr>
+        <w:t>{{</w:t>
+      </w:r>
+      <w:r>
+        <w:rPr>
+          <w:rFonts w:ascii="Andalus" w:hAnsi="Andalus" w:cs="Andalus"/>
+          <w:b/>
+          <w:bCs/>
+          <w:lang w:val="es-MX"/>
+        </w:rPr>
+        <w:t>Empresa</w:t>
+      </w:r>
+      <w:r>
+        <w:rPr>
+          <w:rFonts w:ascii="Andalus" w:hAnsi="Andalus" w:cs="Andalus"/>
+          <w:b/>
+          <w:bCs/>
+          <w:lang w:val="es-MX"/>
+        </w:rPr>
+        <w:t>}}</w:t>
+      </w:r>
       <w:r>
         <w:rPr>
           <w:rFonts w:ascii="Tahoma" w:eastAsia="Cambria" w:hAnsi="Tahoma" w:cs="Tahoma"/>
@@ -367,73 +393,7 @@
           <w:sz w:val="20"/>
           <w:szCs w:val="20"/>
         </w:rPr>
-        <w:t>de  Representante</w:t>
-      </w:r>
-      <w:proofErr w:type="gramEnd"/>
-      <w:r>
-        <w:rPr>
-          <w:rFonts w:ascii="Tahoma" w:eastAsia="Cambria" w:hAnsi="Tahoma" w:cs="Tahoma"/>
-          <w:color w:val="000000"/>
-          <w:sz w:val="20"/>
-          <w:szCs w:val="20"/>
-        </w:rPr>
-        <w:t xml:space="preserve"> Legal de la sociedad anónima denominada </w:t>
-      </w:r>
-      <w:r>
-        <w:rPr>
-          <w:rFonts w:ascii="Andalus" w:hAnsi="Andalus" w:cs="Andalus"/>
-          <w:b/>
-          <w:bCs/>
-          <w:lang w:val="es-MX"/>
-        </w:rPr>
-        <w:t>{{</w:t>
-      </w:r>
-      <w:r>
-        <w:rPr>
-          <w:rFonts w:ascii="Andalus" w:hAnsi="Andalus" w:cs="Andalus"/>
-          <w:b/>
-          <w:bCs/>
-          <w:lang w:val="es-MX"/>
-        </w:rPr>
-        <w:t>Empresa</w:t>
-      </w:r>
-      <w:r>
-        <w:rPr>
-          <w:rFonts w:ascii="Andalus" w:hAnsi="Andalus" w:cs="Andalus"/>
-          <w:b/>
-          <w:bCs/>
-          <w:lang w:val="es-MX"/>
-        </w:rPr>
-        <w:t>}</w:t>
-      </w:r>
-      <w:proofErr w:type="gramStart"/>
-      <w:r>
-        <w:rPr>
-          <w:rFonts w:ascii="Andalus" w:hAnsi="Andalus" w:cs="Andalus"/>
-          <w:b/>
-          <w:bCs/>
-          <w:lang w:val="es-MX"/>
-        </w:rPr>
-        <w:t>}</w:t>
-      </w:r>
-      <w:r>
-        <w:rPr>
-          <w:rFonts w:ascii="Tahoma" w:eastAsia="Cambria" w:hAnsi="Tahoma" w:cs="Tahoma"/>
-          <w:color w:val="000000"/>
-          <w:sz w:val="20"/>
-          <w:szCs w:val="20"/>
-        </w:rPr>
-        <w:t>,  debidamente</w:t>
-      </w:r>
-      <w:proofErr w:type="gramEnd"/>
-      <w:r>
-        <w:rPr>
-          <w:rFonts w:ascii="Tahoma" w:eastAsia="Cambria" w:hAnsi="Tahoma" w:cs="Tahoma"/>
-          <w:color w:val="000000"/>
-          <w:sz w:val="20"/>
-          <w:szCs w:val="20"/>
-        </w:rPr>
-        <w:t xml:space="preserve"> inscrita al Folio Real No.</w:t>
+        <w:t>,  debidamente inscrita al Folio Real No.</w:t>
       </w:r>
       <w:r>
         <w:rPr>
@@ -2131,25 +2091,7 @@
           <w:sz w:val="20"/>
           <w:szCs w:val="20"/>
         </w:rPr>
-        <w:t xml:space="preserve">El arrendamiento diario del </w:t>
-      </w:r>
-      <w:proofErr w:type="gramStart"/>
-      <w:r>
-        <w:rPr>
-          <w:rFonts w:ascii="Tahoma" w:eastAsia="Cambria" w:hAnsi="Tahoma" w:cs="Tahoma"/>
-          <w:sz w:val="20"/>
-          <w:szCs w:val="20"/>
-        </w:rPr>
-        <w:t>vehículo,</w:t>
-      </w:r>
-      <w:proofErr w:type="gramEnd"/>
-      <w:r>
-        <w:rPr>
-          <w:rFonts w:ascii="Tahoma" w:eastAsia="Cambria" w:hAnsi="Tahoma" w:cs="Tahoma"/>
-          <w:sz w:val="20"/>
-          <w:szCs w:val="20"/>
-        </w:rPr>
-        <w:t xml:space="preserve"> produce para el ARRENDATARIO un beneficio propio por el usufructo, que con una reclamación laboral deberá </w:t>
+        <w:t xml:space="preserve">El arrendamiento diario del vehículo, produce para el ARRENDATARIO un beneficio propio por el usufructo, que con una reclamación laboral deberá </w:t>
       </w:r>
       <w:r>
         <w:rPr>
@@ -2287,43 +2229,7 @@
           <w:sz w:val="20"/>
           <w:szCs w:val="20"/>
         </w:rPr>
-        <w:t xml:space="preserve">documento que su presentación y vigencia condiciona el contrato, la falta </w:t>
-      </w:r>
-      <w:proofErr w:type="gramStart"/>
-      <w:r>
-        <w:rPr>
-          <w:rFonts w:ascii="Tahoma" w:eastAsia="Cambria" w:hAnsi="Tahoma" w:cs="Tahoma"/>
-          <w:sz w:val="20"/>
-          <w:szCs w:val="20"/>
-        </w:rPr>
-        <w:t>del mismo</w:t>
-      </w:r>
-      <w:proofErr w:type="gramEnd"/>
-      <w:r>
-        <w:rPr>
-          <w:rFonts w:ascii="Tahoma" w:eastAsia="Cambria" w:hAnsi="Tahoma" w:cs="Tahoma"/>
-          <w:sz w:val="20"/>
-          <w:szCs w:val="20"/>
-        </w:rPr>
-        <w:t xml:space="preserve"> permite la rescisión </w:t>
-      </w:r>
-      <w:proofErr w:type="gramStart"/>
-      <w:r>
-        <w:rPr>
-          <w:rFonts w:ascii="Tahoma" w:eastAsia="Cambria" w:hAnsi="Tahoma" w:cs="Tahoma"/>
-          <w:sz w:val="20"/>
-          <w:szCs w:val="20"/>
-        </w:rPr>
-        <w:t>del mismo</w:t>
-      </w:r>
-      <w:proofErr w:type="gramEnd"/>
-      <w:r>
-        <w:rPr>
-          <w:rFonts w:ascii="Tahoma" w:eastAsia="Cambria" w:hAnsi="Tahoma" w:cs="Tahoma"/>
-          <w:sz w:val="20"/>
-          <w:szCs w:val="20"/>
-        </w:rPr>
-        <w:t>)</w:t>
+        <w:t>documento que su presentación y vigencia condiciona el contrato, la falta del mismo permite la rescisión del mismo)</w:t>
       </w:r>
     </w:p>
     <w:p>
@@ -2690,6 +2596,15 @@
       </w:r>
       <w:r>
         <w:rPr>
+          <w:rFonts w:ascii="Cambria" w:eastAsia="Calibri" w:hAnsi="Cambria" w:cs="Calibri"/>
+          <w:b/>
+          <w:bCs/>
+          <w:lang w:val="es-ES" w:eastAsia="en-US"/>
+        </w:rPr>
+        <w:t>)</w:t>
+      </w:r>
+      <w:r>
+        <w:rPr>
           <w:rFonts w:ascii="Tahoma" w:eastAsia="Cambria" w:hAnsi="Tahoma" w:cs="Tahoma"/>
           <w:sz w:val="20"/>
           <w:szCs w:val="20"/>
@@ -2801,15 +2716,7 @@
           <w:rFonts w:ascii="Cambria" w:eastAsia="Calibri" w:hAnsi="Cambria" w:cs="Calibri"/>
           <w:lang w:val="es-ES" w:eastAsia="en-US"/>
         </w:rPr>
-        <w:t>US</w:t>
-      </w:r>
-      <w:proofErr w:type="gramStart"/>
-      <w:r>
-        <w:rPr>
-          <w:rFonts w:ascii="Cambria" w:eastAsia="Calibri" w:hAnsi="Cambria" w:cs="Calibri"/>
-          <w:lang w:val="es-ES" w:eastAsia="en-US"/>
-        </w:rPr>
-        <w:t>$</w:t>
+        <w:t>US$</w:t>
       </w:r>
       <w:r>
         <w:rPr>
@@ -2836,7 +2743,6 @@
         </w:rPr>
         <w:t>dólares</w:t>
       </w:r>
-      <w:proofErr w:type="gramEnd"/>
       <w:r>
         <w:rPr>
           <w:rFonts w:ascii="Tahoma" w:eastAsia="Cambria" w:hAnsi="Tahoma" w:cs="Tahoma"/>
@@ -3179,23 +3085,13 @@
           <w:szCs w:val="20"/>
         </w:rPr>
       </w:pPr>
-      <w:proofErr w:type="gramStart"/>
-      <w:r>
-        <w:rPr>
-          <w:rFonts w:ascii="Tahoma" w:eastAsia="Cambria" w:hAnsi="Tahoma" w:cs="Tahoma"/>
-          <w:sz w:val="20"/>
-          <w:szCs w:val="20"/>
-        </w:rPr>
-        <w:t>Gastos productos</w:t>
-      </w:r>
-      <w:proofErr w:type="gramEnd"/>
-      <w:r>
-        <w:rPr>
-          <w:rFonts w:ascii="Tahoma" w:eastAsia="Cambria" w:hAnsi="Tahoma" w:cs="Tahoma"/>
-          <w:sz w:val="20"/>
-          <w:szCs w:val="20"/>
-        </w:rPr>
-        <w:t xml:space="preserve"> de colisiones de tránsito o accidentes imputables al ARRENDATARIO</w:t>
+      <w:r>
+        <w:rPr>
+          <w:rFonts w:ascii="Tahoma" w:eastAsia="Cambria" w:hAnsi="Tahoma" w:cs="Tahoma"/>
+          <w:sz w:val="20"/>
+          <w:szCs w:val="20"/>
+        </w:rPr>
+        <w:t>Gastos productos de colisiones de tránsito o accidentes imputables al ARRENDATARIO</w:t>
       </w:r>
     </w:p>
     <w:p>
@@ -3621,7 +3517,6 @@
         </w:rPr>
         <w:t xml:space="preserve"> </w:t>
       </w:r>
-      <w:proofErr w:type="gramStart"/>
       <w:r>
         <w:rPr>
           <w:rFonts w:ascii="Tahoma" w:eastAsia="Cambria" w:hAnsi="Tahoma" w:cs="Tahoma"/>
@@ -3638,7 +3533,6 @@
         </w:rPr>
         <w:t xml:space="preserve"> (</w:t>
       </w:r>
-      <w:proofErr w:type="gramEnd"/>
       <w:r>
         <w:rPr>
           <w:rFonts w:ascii="Tahoma" w:eastAsia="Cambria" w:hAnsi="Tahoma" w:cs="Tahoma"/>
@@ -3983,154 +3877,152 @@
           <w:sz w:val="20"/>
           <w:szCs w:val="20"/>
         </w:rPr>
+        <w:t xml:space="preserve"> En caso que el ARRENDATARIO tenga la posibilidad de suministrar el repuesto automotriz para la </w:t>
+      </w:r>
+      <w:r>
+        <w:rPr>
+          <w:rFonts w:ascii="Tahoma" w:eastAsia="Cambria" w:hAnsi="Tahoma" w:cs="Tahoma"/>
+          <w:sz w:val="20"/>
+          <w:szCs w:val="20"/>
+        </w:rPr>
+        <w:t>reparación contará</w:t>
+      </w:r>
+      <w:r>
+        <w:rPr>
+          <w:rFonts w:ascii="Tahoma" w:eastAsia="Cambria" w:hAnsi="Tahoma" w:cs="Tahoma"/>
+          <w:sz w:val="20"/>
+          <w:szCs w:val="20"/>
+        </w:rPr>
+        <w:t xml:space="preserve"> con un término no mayor a TRES (3</w:t>
+      </w:r>
+      <w:r>
+        <w:rPr>
+          <w:rFonts w:ascii="Tahoma" w:eastAsia="Cambria" w:hAnsi="Tahoma" w:cs="Tahoma"/>
+          <w:sz w:val="20"/>
+          <w:szCs w:val="20"/>
+        </w:rPr>
+        <w:t>) días</w:t>
+      </w:r>
+      <w:r>
+        <w:rPr>
+          <w:rFonts w:ascii="Tahoma" w:eastAsia="Cambria" w:hAnsi="Tahoma" w:cs="Tahoma"/>
+          <w:sz w:val="20"/>
+          <w:szCs w:val="20"/>
+        </w:rPr>
+        <w:t xml:space="preserve"> para su suministro en cuyo caso el repuesto deberá ser de igual calidad que los utilizados por el ARRENDADOR.</w:t>
+      </w:r>
+    </w:p>
+    <w:p>
+      <w:pPr>
+        <w:spacing w:after="0" w:line="240" w:lineRule="auto"/>
+        <w:jc w:val="both"/>
+        <w:rPr>
+          <w:rFonts w:ascii="Tahoma" w:eastAsia="Cambria" w:hAnsi="Tahoma" w:cs="Tahoma"/>
+          <w:sz w:val="20"/>
+          <w:szCs w:val="20"/>
+        </w:rPr>
+      </w:pPr>
+      <w:r>
+        <w:rPr>
+          <w:rFonts w:ascii="Tahoma" w:eastAsia="Cambria" w:hAnsi="Tahoma" w:cs="Tahoma"/>
+          <w:sz w:val="20"/>
+          <w:szCs w:val="20"/>
+        </w:rPr>
+        <w:t xml:space="preserve">El aporte del repuesto por el ARRENDATARIO, generará el costo de la mano de obra, de acuerdo al tipo de pieza para suplantar </w:t>
+      </w:r>
+    </w:p>
+    <w:p>
+      <w:pPr>
+        <w:spacing w:after="0" w:line="240" w:lineRule="auto"/>
+        <w:jc w:val="both"/>
+        <w:rPr>
+          <w:rFonts w:ascii="Tahoma" w:eastAsia="Cambria" w:hAnsi="Tahoma" w:cs="Tahoma"/>
+          <w:sz w:val="20"/>
+          <w:szCs w:val="20"/>
+        </w:rPr>
+      </w:pPr>
+    </w:p>
+    <w:p>
+      <w:pPr>
+        <w:spacing w:after="0" w:line="240" w:lineRule="auto"/>
+        <w:jc w:val="both"/>
+        <w:rPr>
+          <w:rFonts w:ascii="Tahoma" w:eastAsia="Cambria" w:hAnsi="Tahoma" w:cs="Tahoma"/>
+          <w:sz w:val="20"/>
+          <w:szCs w:val="20"/>
+        </w:rPr>
+      </w:pPr>
+      <w:r>
+        <w:rPr>
+          <w:rFonts w:ascii="Tahoma" w:eastAsia="Cambria" w:hAnsi="Tahoma" w:cs="Tahoma"/>
+          <w:b/>
+          <w:sz w:val="20"/>
+          <w:szCs w:val="20"/>
+          <w:u w:val="single"/>
+        </w:rPr>
+        <w:t>13</w:t>
+      </w:r>
+      <w:r>
+        <w:rPr>
+          <w:rFonts w:ascii="Tahoma" w:eastAsia="Cambria" w:hAnsi="Tahoma" w:cs="Tahoma"/>
+          <w:b/>
+          <w:sz w:val="20"/>
+          <w:szCs w:val="20"/>
+          <w:u w:val="single"/>
+        </w:rPr>
+        <w:t>-SUMINISTRO DE REPUESTOS POR EL ARRENDADOR:</w:t>
+      </w:r>
+    </w:p>
+    <w:p>
+      <w:pPr>
+        <w:spacing w:after="0" w:line="240" w:lineRule="auto"/>
+        <w:ind w:left="708" w:hanging="708"/>
+        <w:jc w:val="both"/>
+        <w:rPr>
+          <w:rFonts w:ascii="Tahoma" w:eastAsia="Cambria" w:hAnsi="Tahoma" w:cs="Tahoma"/>
+          <w:sz w:val="20"/>
+          <w:szCs w:val="20"/>
+        </w:rPr>
+      </w:pPr>
+      <w:r>
+        <w:rPr>
+          <w:rFonts w:ascii="Tahoma" w:eastAsia="Cambria" w:hAnsi="Tahoma" w:cs="Tahoma"/>
+          <w:sz w:val="20"/>
+          <w:szCs w:val="20"/>
+        </w:rPr>
+        <w:t>La empresa ARRENDADORA suministrará los repuestos</w:t>
+      </w:r>
+      <w:r>
+        <w:rPr>
+          <w:rFonts w:ascii="Tahoma" w:eastAsia="Cambria" w:hAnsi="Tahoma" w:cs="Tahoma"/>
+          <w:sz w:val="20"/>
+          <w:szCs w:val="20"/>
+        </w:rPr>
+        <w:t xml:space="preserve">, para el límite de créditos  </w:t>
+      </w:r>
+      <w:r>
+        <w:rPr>
+          <w:rFonts w:ascii="Tahoma" w:eastAsia="Cambria" w:hAnsi="Tahoma" w:cs="Tahoma"/>
+          <w:sz w:val="20"/>
+          <w:szCs w:val="20"/>
+        </w:rPr>
+        <w:t xml:space="preserve"> productos de la compra a la empresa</w:t>
+      </w:r>
+      <w:r>
+        <w:rPr>
+          <w:rFonts w:ascii="Tahoma" w:eastAsia="Cambria" w:hAnsi="Tahoma" w:cs="Tahoma"/>
+          <w:sz w:val="20"/>
+          <w:szCs w:val="20"/>
+        </w:rPr>
         <w:t xml:space="preserve"> </w:t>
       </w:r>
-      <w:proofErr w:type="gramStart"/>
-      <w:r>
-        <w:rPr>
-          <w:rFonts w:ascii="Tahoma" w:eastAsia="Cambria" w:hAnsi="Tahoma" w:cs="Tahoma"/>
-          <w:sz w:val="20"/>
-          <w:szCs w:val="20"/>
-        </w:rPr>
-        <w:t>En caso que</w:t>
-      </w:r>
-      <w:proofErr w:type="gramEnd"/>
-      <w:r>
-        <w:rPr>
-          <w:rFonts w:ascii="Tahoma" w:eastAsia="Cambria" w:hAnsi="Tahoma" w:cs="Tahoma"/>
-          <w:sz w:val="20"/>
-          <w:szCs w:val="20"/>
-        </w:rPr>
-        <w:t xml:space="preserve"> el ARRENDATARIO tenga la posibilidad de suministrar el repuesto automotriz para la </w:t>
-      </w:r>
-      <w:r>
-        <w:rPr>
-          <w:rFonts w:ascii="Tahoma" w:eastAsia="Cambria" w:hAnsi="Tahoma" w:cs="Tahoma"/>
-          <w:sz w:val="20"/>
-          <w:szCs w:val="20"/>
-        </w:rPr>
-        <w:t>reparación contará</w:t>
-      </w:r>
-      <w:r>
-        <w:rPr>
-          <w:rFonts w:ascii="Tahoma" w:eastAsia="Cambria" w:hAnsi="Tahoma" w:cs="Tahoma"/>
-          <w:sz w:val="20"/>
-          <w:szCs w:val="20"/>
-        </w:rPr>
-        <w:t xml:space="preserve"> con un término no mayor a TRES (3</w:t>
-      </w:r>
-      <w:r>
-        <w:rPr>
-          <w:rFonts w:ascii="Tahoma" w:eastAsia="Cambria" w:hAnsi="Tahoma" w:cs="Tahoma"/>
-          <w:sz w:val="20"/>
-          <w:szCs w:val="20"/>
-        </w:rPr>
-        <w:t>) días</w:t>
-      </w:r>
-      <w:r>
-        <w:rPr>
-          <w:rFonts w:ascii="Tahoma" w:eastAsia="Cambria" w:hAnsi="Tahoma" w:cs="Tahoma"/>
-          <w:sz w:val="20"/>
-          <w:szCs w:val="20"/>
-        </w:rPr>
-        <w:t xml:space="preserve"> para su suministro en cuyo caso el repuesto deberá ser de igual calidad que los utilizados por el ARRENDADOR.</w:t>
-      </w:r>
-    </w:p>
-    <w:p>
-      <w:pPr>
-        <w:spacing w:after="0" w:line="240" w:lineRule="auto"/>
-        <w:jc w:val="both"/>
-        <w:rPr>
-          <w:rFonts w:ascii="Tahoma" w:eastAsia="Cambria" w:hAnsi="Tahoma" w:cs="Tahoma"/>
-          <w:sz w:val="20"/>
-          <w:szCs w:val="20"/>
-        </w:rPr>
-      </w:pPr>
-      <w:r>
-        <w:rPr>
-          <w:rFonts w:ascii="Tahoma" w:eastAsia="Cambria" w:hAnsi="Tahoma" w:cs="Tahoma"/>
-          <w:sz w:val="20"/>
-          <w:szCs w:val="20"/>
-        </w:rPr>
-        <w:t xml:space="preserve">El aporte del repuesto por el </w:t>
-      </w:r>
-      <w:proofErr w:type="gramStart"/>
-      <w:r>
-        <w:rPr>
-          <w:rFonts w:ascii="Tahoma" w:eastAsia="Cambria" w:hAnsi="Tahoma" w:cs="Tahoma"/>
-          <w:sz w:val="20"/>
-          <w:szCs w:val="20"/>
-        </w:rPr>
-        <w:t>ARRENDATARIO,</w:t>
-      </w:r>
-      <w:proofErr w:type="gramEnd"/>
-      <w:r>
-        <w:rPr>
-          <w:rFonts w:ascii="Tahoma" w:eastAsia="Cambria" w:hAnsi="Tahoma" w:cs="Tahoma"/>
-          <w:sz w:val="20"/>
-          <w:szCs w:val="20"/>
-        </w:rPr>
-        <w:t xml:space="preserve"> generará el costo de la mano de obra, </w:t>
-      </w:r>
-      <w:proofErr w:type="gramStart"/>
-      <w:r>
-        <w:rPr>
-          <w:rFonts w:ascii="Tahoma" w:eastAsia="Cambria" w:hAnsi="Tahoma" w:cs="Tahoma"/>
-          <w:sz w:val="20"/>
-          <w:szCs w:val="20"/>
-        </w:rPr>
-        <w:t>de acuerdo al</w:t>
-      </w:r>
-      <w:proofErr w:type="gramEnd"/>
-      <w:r>
-        <w:rPr>
-          <w:rFonts w:ascii="Tahoma" w:eastAsia="Cambria" w:hAnsi="Tahoma" w:cs="Tahoma"/>
-          <w:sz w:val="20"/>
-          <w:szCs w:val="20"/>
-        </w:rPr>
-        <w:t xml:space="preserve"> tipo de pieza para suplantar </w:t>
-      </w:r>
-    </w:p>
-    <w:p>
-      <w:pPr>
-        <w:spacing w:after="0" w:line="240" w:lineRule="auto"/>
-        <w:jc w:val="both"/>
-        <w:rPr>
-          <w:rFonts w:ascii="Tahoma" w:eastAsia="Cambria" w:hAnsi="Tahoma" w:cs="Tahoma"/>
-          <w:sz w:val="20"/>
-          <w:szCs w:val="20"/>
-        </w:rPr>
-      </w:pPr>
-    </w:p>
-    <w:p>
-      <w:pPr>
-        <w:spacing w:after="0" w:line="240" w:lineRule="auto"/>
-        <w:jc w:val="both"/>
-        <w:rPr>
-          <w:rFonts w:ascii="Tahoma" w:eastAsia="Cambria" w:hAnsi="Tahoma" w:cs="Tahoma"/>
-          <w:sz w:val="20"/>
-          <w:szCs w:val="20"/>
-        </w:rPr>
-      </w:pPr>
-      <w:r>
-        <w:rPr>
-          <w:rFonts w:ascii="Tahoma" w:eastAsia="Cambria" w:hAnsi="Tahoma" w:cs="Tahoma"/>
-          <w:b/>
-          <w:sz w:val="20"/>
-          <w:szCs w:val="20"/>
-          <w:u w:val="single"/>
-        </w:rPr>
-        <w:t>13</w:t>
-      </w:r>
-      <w:r>
-        <w:rPr>
-          <w:rFonts w:ascii="Tahoma" w:eastAsia="Cambria" w:hAnsi="Tahoma" w:cs="Tahoma"/>
-          <w:b/>
-          <w:sz w:val="20"/>
-          <w:szCs w:val="20"/>
-          <w:u w:val="single"/>
-        </w:rPr>
-        <w:t>-SUMINISTRO DE REPUESTOS POR EL ARRENDADOR:</w:t>
+      <w:r>
+        <w:rPr>
+          <w:rFonts w:ascii="Tahoma" w:eastAsia="Cambria" w:hAnsi="Tahoma" w:cs="Tahoma"/>
+          <w:sz w:val="20"/>
+          <w:szCs w:val="20"/>
+        </w:rPr>
+        <w:t xml:space="preserve"> </w:t>
       </w:r>
     </w:p>
     <w:p>
@@ -4146,87 +4038,576 @@
       </w:pPr>
       <w:r>
         <w:rPr>
-          <w:rFonts w:ascii="Tahoma" w:eastAsia="Cambria" w:hAnsi="Tahoma" w:cs="Tahoma"/>
-          <w:sz w:val="20"/>
-          <w:szCs w:val="20"/>
-        </w:rPr>
-        <w:t>La empresa ARRENDADORA suministrará los repuestos</w:t>
-      </w:r>
-      <w:r>
-        <w:rPr>
-          <w:rFonts w:ascii="Tahoma" w:eastAsia="Cambria" w:hAnsi="Tahoma" w:cs="Tahoma"/>
-          <w:sz w:val="20"/>
-          <w:szCs w:val="20"/>
-        </w:rPr>
-        <w:t xml:space="preserve">, para el límite de </w:t>
-      </w:r>
-      <w:proofErr w:type="gramStart"/>
-      <w:r>
-        <w:rPr>
-          <w:rFonts w:ascii="Tahoma" w:eastAsia="Cambria" w:hAnsi="Tahoma" w:cs="Tahoma"/>
-          <w:sz w:val="20"/>
-          <w:szCs w:val="20"/>
-        </w:rPr>
-        <w:t xml:space="preserve">créditos  </w:t>
-      </w:r>
-      <w:r>
-        <w:rPr>
-          <w:rFonts w:ascii="Tahoma" w:eastAsia="Cambria" w:hAnsi="Tahoma" w:cs="Tahoma"/>
-          <w:sz w:val="20"/>
-          <w:szCs w:val="20"/>
-        </w:rPr>
-        <w:t xml:space="preserve"> productos</w:t>
-      </w:r>
-      <w:proofErr w:type="gramEnd"/>
-      <w:r>
-        <w:rPr>
-          <w:rFonts w:ascii="Tahoma" w:eastAsia="Cambria" w:hAnsi="Tahoma" w:cs="Tahoma"/>
-          <w:sz w:val="20"/>
-          <w:szCs w:val="20"/>
-        </w:rPr>
-        <w:t xml:space="preserve"> de la compra a la empresa</w:t>
-      </w:r>
-      <w:r>
-        <w:rPr>
-          <w:rFonts w:ascii="Tahoma" w:eastAsia="Cambria" w:hAnsi="Tahoma" w:cs="Tahoma"/>
-          <w:sz w:val="20"/>
-          <w:szCs w:val="20"/>
+          <w:rFonts w:ascii="Courier New" w:hAnsi="Courier New" w:cs="Courier New"/>
+          <w:b/>
+          <w:color w:val="000000"/>
+          <w:sz w:val="20"/>
+          <w:szCs w:val="20"/>
+          <w:lang w:val="es-ES" w:eastAsia="en-US"/>
         </w:rPr>
         <w:t xml:space="preserve"> </w:t>
       </w:r>
       <w:r>
         <w:rPr>
+          <w:rFonts w:ascii="Tahoma" w:hAnsi="Tahoma" w:cs="Tahoma"/>
+          <w:b/>
+          <w:bCs/>
+          <w:sz w:val="20"/>
+          <w:szCs w:val="20"/>
+          <w:lang w:val="es-MX"/>
+        </w:rPr>
+        <w:t>{{</w:t>
+      </w:r>
+      <w:proofErr w:type="spellStart"/>
+      <w:r>
+        <w:rPr>
+          <w:rFonts w:ascii="Tahoma" w:hAnsi="Tahoma" w:cs="Tahoma"/>
+          <w:b/>
+          <w:bCs/>
+          <w:sz w:val="20"/>
+          <w:szCs w:val="20"/>
+          <w:lang w:val="es-MX"/>
+        </w:rPr>
+        <w:t>Rep_admon</w:t>
+      </w:r>
+      <w:proofErr w:type="spellEnd"/>
+      <w:r>
+        <w:rPr>
+          <w:rFonts w:ascii="Tahoma" w:hAnsi="Tahoma" w:cs="Tahoma"/>
+          <w:b/>
+          <w:bCs/>
+          <w:sz w:val="20"/>
+          <w:szCs w:val="20"/>
+          <w:lang w:val="es-MX"/>
+        </w:rPr>
+        <w:t>}}</w:t>
+      </w:r>
+      <w:r>
+        <w:rPr>
+          <w:rFonts w:ascii="Tahoma" w:eastAsia="Cambria" w:hAnsi="Tahoma" w:cs="Tahoma"/>
+          <w:sz w:val="20"/>
+          <w:szCs w:val="20"/>
+        </w:rPr>
+        <w:t>,</w:t>
+      </w:r>
+      <w:r>
+        <w:rPr>
+          <w:rFonts w:ascii="Tahoma" w:eastAsia="Cambria" w:hAnsi="Tahoma" w:cs="Tahoma"/>
+          <w:sz w:val="20"/>
+          <w:szCs w:val="20"/>
+        </w:rPr>
+        <w:t xml:space="preserve"> para el financiamiento dentro del </w:t>
+      </w:r>
+      <w:r>
+        <w:rPr>
+          <w:rFonts w:ascii="Tahoma" w:eastAsia="Cambria" w:hAnsi="Tahoma" w:cs="Tahoma"/>
+          <w:sz w:val="20"/>
+          <w:szCs w:val="20"/>
+        </w:rPr>
+        <w:t>contrato en</w:t>
+      </w:r>
+      <w:r>
+        <w:rPr>
+          <w:rFonts w:ascii="Tahoma" w:eastAsia="Cambria" w:hAnsi="Tahoma" w:cs="Tahoma"/>
+          <w:sz w:val="20"/>
+          <w:szCs w:val="20"/>
+        </w:rPr>
+        <w:t xml:space="preserve"> favor del ARRENDATARIO. Dicha</w:t>
+      </w:r>
+    </w:p>
+    <w:p>
+      <w:pPr>
+        <w:spacing w:after="0" w:line="240" w:lineRule="auto"/>
+        <w:ind w:left="708" w:hanging="708"/>
+        <w:jc w:val="both"/>
+        <w:rPr>
+          <w:rFonts w:ascii="Tahoma" w:eastAsia="Cambria" w:hAnsi="Tahoma" w:cs="Tahoma"/>
+          <w:sz w:val="20"/>
+          <w:szCs w:val="20"/>
+        </w:rPr>
+      </w:pPr>
+      <w:r>
+        <w:rPr>
+          <w:rFonts w:ascii="Tahoma" w:eastAsia="Cambria" w:hAnsi="Tahoma" w:cs="Tahoma"/>
+          <w:sz w:val="20"/>
+          <w:szCs w:val="20"/>
+        </w:rPr>
+        <w:t xml:space="preserve"> compra generara </w:t>
+      </w:r>
+      <w:r>
+        <w:rPr>
+          <w:rFonts w:ascii="Tahoma" w:eastAsia="Cambria" w:hAnsi="Tahoma" w:cs="Tahoma"/>
+          <w:sz w:val="20"/>
+          <w:szCs w:val="20"/>
+        </w:rPr>
+        <w:t xml:space="preserve">un impuesto de 7%, que será trasmitido la obligación </w:t>
+      </w:r>
+      <w:r>
+        <w:rPr>
+          <w:rFonts w:ascii="Tahoma" w:eastAsia="Cambria" w:hAnsi="Tahoma" w:cs="Tahoma"/>
+          <w:sz w:val="20"/>
+          <w:szCs w:val="20"/>
+        </w:rPr>
+        <w:t>de pago</w:t>
+      </w:r>
+      <w:r>
+        <w:rPr>
+          <w:rFonts w:ascii="Tahoma" w:eastAsia="Cambria" w:hAnsi="Tahoma" w:cs="Tahoma"/>
+          <w:sz w:val="20"/>
+          <w:szCs w:val="20"/>
+        </w:rPr>
+        <w:t xml:space="preserve"> al ARRENDATARIO cuando </w:t>
+      </w:r>
+      <w:r>
+        <w:rPr>
+          <w:rFonts w:ascii="Tahoma" w:eastAsia="Cambria" w:hAnsi="Tahoma" w:cs="Tahoma"/>
+          <w:sz w:val="20"/>
+          <w:szCs w:val="20"/>
+        </w:rPr>
+        <w:t>cancele el</w:t>
+      </w:r>
+    </w:p>
+    <w:p>
+      <w:pPr>
+        <w:spacing w:after="0" w:line="240" w:lineRule="auto"/>
+        <w:ind w:left="708" w:hanging="708"/>
+        <w:jc w:val="both"/>
+        <w:rPr>
+          <w:rFonts w:ascii="Tahoma" w:eastAsia="Cambria" w:hAnsi="Tahoma" w:cs="Tahoma"/>
+          <w:sz w:val="20"/>
+          <w:szCs w:val="20"/>
+        </w:rPr>
+      </w:pPr>
+      <w:r>
+        <w:rPr>
+          <w:rFonts w:ascii="Tahoma" w:eastAsia="Cambria" w:hAnsi="Tahoma" w:cs="Tahoma"/>
+          <w:sz w:val="20"/>
+          <w:szCs w:val="20"/>
+        </w:rPr>
+        <w:t xml:space="preserve"> financiamiento </w:t>
+      </w:r>
+      <w:r>
+        <w:rPr>
+          <w:rFonts w:ascii="Tahoma" w:eastAsia="Cambria" w:hAnsi="Tahoma" w:cs="Tahoma"/>
+          <w:sz w:val="20"/>
+          <w:szCs w:val="20"/>
+        </w:rPr>
+        <w:t>del repuesto</w:t>
+      </w:r>
+      <w:r>
+        <w:rPr>
+          <w:rFonts w:ascii="Tahoma" w:eastAsia="Cambria" w:hAnsi="Tahoma" w:cs="Tahoma"/>
+          <w:sz w:val="20"/>
+          <w:szCs w:val="20"/>
+        </w:rPr>
+        <w:t xml:space="preserve">. </w:t>
+      </w:r>
+    </w:p>
+    <w:p>
+      <w:pPr>
+        <w:spacing w:after="0" w:line="240" w:lineRule="auto"/>
+        <w:jc w:val="both"/>
+        <w:rPr>
+          <w:rFonts w:ascii="Tahoma" w:eastAsia="Cambria" w:hAnsi="Tahoma" w:cs="Tahoma"/>
+          <w:b/>
+          <w:sz w:val="20"/>
+          <w:szCs w:val="20"/>
+          <w:u w:val="single"/>
+          <w:shd w:val="clear" w:color="auto" w:fill="FFFF00"/>
+        </w:rPr>
+      </w:pPr>
+    </w:p>
+    <w:p>
+      <w:pPr>
+        <w:spacing w:after="0" w:line="240" w:lineRule="auto"/>
+        <w:jc w:val="both"/>
+        <w:rPr>
+          <w:rFonts w:ascii="Tahoma" w:eastAsia="Cambria" w:hAnsi="Tahoma" w:cs="Tahoma"/>
+          <w:b/>
+          <w:sz w:val="20"/>
+          <w:szCs w:val="20"/>
+        </w:rPr>
+      </w:pPr>
+      <w:r>
+        <w:rPr>
+          <w:rFonts w:ascii="Tahoma" w:eastAsia="Cambria" w:hAnsi="Tahoma" w:cs="Tahoma"/>
+          <w:b/>
+          <w:sz w:val="20"/>
+          <w:szCs w:val="20"/>
+          <w:u w:val="single"/>
+        </w:rPr>
+        <w:t>14</w:t>
+      </w:r>
+      <w:r>
+        <w:rPr>
+          <w:rFonts w:ascii="Tahoma" w:eastAsia="Cambria" w:hAnsi="Tahoma" w:cs="Tahoma"/>
+          <w:b/>
+          <w:sz w:val="20"/>
+          <w:szCs w:val="20"/>
+          <w:u w:val="single"/>
+        </w:rPr>
+        <w:t xml:space="preserve">-REPORTE DE RECLAMO POR GARANTIA DE REPUESTOS Y REPARACION MECANICA Y PINTURA  </w:t>
+      </w:r>
+    </w:p>
+    <w:p>
+      <w:pPr>
+        <w:spacing w:after="0" w:line="240" w:lineRule="auto"/>
+        <w:jc w:val="both"/>
+        <w:rPr>
+          <w:rFonts w:ascii="Tahoma" w:eastAsia="Cambria" w:hAnsi="Tahoma" w:cs="Tahoma"/>
+          <w:sz w:val="20"/>
+          <w:szCs w:val="20"/>
+        </w:rPr>
+      </w:pPr>
+      <w:r>
+        <w:rPr>
+          <w:rFonts w:ascii="Tahoma" w:eastAsia="Cambria" w:hAnsi="Tahoma" w:cs="Tahoma"/>
+          <w:sz w:val="20"/>
+          <w:szCs w:val="20"/>
+        </w:rPr>
+        <w:t xml:space="preserve">Realizada la reparación por medio de la utilización de repuestos financiados al ARRENDATARIO en caso de que persista el desperfecto mecánico, podrá </w:t>
+      </w:r>
+      <w:r>
+        <w:rPr>
+          <w:rFonts w:ascii="Tahoma" w:eastAsia="Cambria" w:hAnsi="Tahoma" w:cs="Tahoma"/>
+          <w:sz w:val="20"/>
+          <w:szCs w:val="20"/>
+        </w:rPr>
+        <w:t>este</w:t>
+      </w:r>
+      <w:r>
+        <w:rPr>
+          <w:rFonts w:ascii="Tahoma" w:eastAsia="Cambria" w:hAnsi="Tahoma" w:cs="Tahoma"/>
+          <w:sz w:val="20"/>
+          <w:szCs w:val="20"/>
+        </w:rPr>
+        <w:t xml:space="preserve"> hacer uso del mecanismo de reporte de reclamos donde obtendrá por vía de los canales de comunicación que el mismo aporte respuesta del status en un término no mayor a CUARENTA Y OCHO (</w:t>
+      </w:r>
+      <w:r>
+        <w:rPr>
+          <w:rFonts w:ascii="Tahoma" w:eastAsia="Cambria" w:hAnsi="Tahoma" w:cs="Tahoma"/>
+          <w:sz w:val="20"/>
+          <w:szCs w:val="20"/>
+        </w:rPr>
+        <w:t>48) horas</w:t>
+      </w:r>
+    </w:p>
+    <w:p>
+      <w:pPr>
+        <w:spacing w:after="0" w:line="240" w:lineRule="auto"/>
+        <w:jc w:val="both"/>
+        <w:rPr>
+          <w:rFonts w:ascii="Tahoma" w:eastAsia="Cambria" w:hAnsi="Tahoma" w:cs="Tahoma"/>
+          <w:sz w:val="20"/>
+          <w:szCs w:val="20"/>
+        </w:rPr>
+      </w:pPr>
+      <w:r>
+        <w:rPr>
+          <w:rFonts w:ascii="Tahoma" w:eastAsia="Cambria" w:hAnsi="Tahoma" w:cs="Tahoma"/>
+          <w:sz w:val="20"/>
+          <w:szCs w:val="20"/>
+        </w:rPr>
+        <w:t xml:space="preserve">Si la reclamación obedece a trabajos de chapistería y pintura por el mismo mecanismo deberá reportarse el reclamo y se le </w:t>
+      </w:r>
+      <w:r>
+        <w:rPr>
+          <w:rFonts w:ascii="Tahoma" w:eastAsia="Cambria" w:hAnsi="Tahoma" w:cs="Tahoma"/>
+          <w:sz w:val="20"/>
+          <w:szCs w:val="20"/>
+        </w:rPr>
+        <w:t>indicará</w:t>
+      </w:r>
+      <w:r>
+        <w:rPr>
+          <w:rFonts w:ascii="Tahoma" w:eastAsia="Cambria" w:hAnsi="Tahoma" w:cs="Tahoma"/>
+          <w:sz w:val="20"/>
+          <w:szCs w:val="20"/>
+        </w:rPr>
+        <w:t xml:space="preserve"> en el mismo término la inspección para que notifique su reclamo. </w:t>
+      </w:r>
+    </w:p>
+    <w:p>
+      <w:pPr>
+        <w:spacing w:after="0" w:line="240" w:lineRule="auto"/>
+        <w:jc w:val="both"/>
+        <w:rPr>
+          <w:rFonts w:ascii="Tahoma" w:eastAsia="Cambria" w:hAnsi="Tahoma" w:cs="Tahoma"/>
+          <w:sz w:val="20"/>
+          <w:szCs w:val="20"/>
+        </w:rPr>
+      </w:pPr>
+      <w:r>
+        <w:rPr>
+          <w:rFonts w:ascii="Tahoma" w:eastAsia="Cambria" w:hAnsi="Tahoma" w:cs="Tahoma"/>
+          <w:sz w:val="20"/>
+          <w:szCs w:val="20"/>
+        </w:rPr>
+        <w:t>La responsabilidad de los trámites de reclamos por garantía será</w:t>
+      </w:r>
+      <w:r>
+        <w:rPr>
           <w:rFonts w:ascii="Tahoma" w:eastAsia="Cambria" w:hAnsi="Tahoma" w:cs="Tahoma"/>
           <w:sz w:val="20"/>
           <w:szCs w:val="20"/>
         </w:rPr>
         <w:t xml:space="preserve"> </w:t>
       </w:r>
-    </w:p>
-    <w:p>
-      <w:pPr>
-        <w:spacing w:after="0" w:line="240" w:lineRule="auto"/>
-        <w:ind w:left="708" w:hanging="708"/>
-        <w:jc w:val="both"/>
-        <w:rPr>
-          <w:rFonts w:ascii="Tahoma" w:eastAsia="Cambria" w:hAnsi="Tahoma" w:cs="Tahoma"/>
-          <w:sz w:val="20"/>
-          <w:szCs w:val="20"/>
-        </w:rPr>
-      </w:pPr>
-      <w:r>
-        <w:rPr>
-          <w:rFonts w:ascii="Courier New" w:hAnsi="Courier New" w:cs="Courier New"/>
-          <w:b/>
-          <w:color w:val="000000"/>
-          <w:sz w:val="20"/>
-          <w:szCs w:val="20"/>
-          <w:lang w:val="es-ES" w:eastAsia="en-US"/>
+      <w:r>
+        <w:rPr>
+          <w:rFonts w:ascii="Tahoma" w:eastAsia="Cambria" w:hAnsi="Tahoma" w:cs="Tahoma"/>
+          <w:sz w:val="20"/>
+          <w:szCs w:val="20"/>
+        </w:rPr>
+        <w:t xml:space="preserve">de </w:t>
+      </w:r>
+      <w:r>
+        <w:rPr>
+          <w:rFonts w:ascii="Tahoma" w:hAnsi="Tahoma" w:cs="Tahoma"/>
+          <w:b/>
+          <w:bCs/>
+          <w:sz w:val="20"/>
+          <w:szCs w:val="20"/>
+          <w:lang w:val="es-MX"/>
+        </w:rPr>
+        <w:t>{{</w:t>
+      </w:r>
+      <w:proofErr w:type="spellStart"/>
+      <w:r>
+        <w:rPr>
+          <w:rFonts w:ascii="Tahoma" w:hAnsi="Tahoma" w:cs="Tahoma"/>
+          <w:b/>
+          <w:bCs/>
+          <w:sz w:val="20"/>
+          <w:szCs w:val="20"/>
+          <w:lang w:val="es-MX"/>
+        </w:rPr>
+        <w:t>Rep_admon</w:t>
+      </w:r>
+      <w:proofErr w:type="spellEnd"/>
+      <w:r>
+        <w:rPr>
+          <w:rFonts w:ascii="Tahoma" w:hAnsi="Tahoma" w:cs="Tahoma"/>
+          <w:b/>
+          <w:bCs/>
+          <w:sz w:val="20"/>
+          <w:szCs w:val="20"/>
+          <w:lang w:val="es-MX"/>
+        </w:rPr>
+        <w:t>}}</w:t>
+      </w:r>
+      <w:r>
+        <w:rPr>
+          <w:rFonts w:ascii="Tahoma" w:eastAsia="Cambria" w:hAnsi="Tahoma" w:cs="Tahoma"/>
+          <w:sz w:val="20"/>
+          <w:szCs w:val="20"/>
+        </w:rPr>
+        <w:t xml:space="preserve"> proveedor por medio de ventas de los repuestos que utiliza la empresa para los financiamientos y empleadora de la mano de obra en las reparaciones.</w:t>
+      </w:r>
+    </w:p>
+    <w:p>
+      <w:pPr>
+        <w:spacing w:after="0" w:line="240" w:lineRule="auto"/>
+        <w:jc w:val="both"/>
+        <w:rPr>
+          <w:rFonts w:ascii="Tahoma" w:eastAsia="Cambria" w:hAnsi="Tahoma" w:cs="Tahoma"/>
+          <w:sz w:val="20"/>
+          <w:szCs w:val="20"/>
+        </w:rPr>
+      </w:pPr>
+      <w:r>
+        <w:rPr>
+          <w:rFonts w:ascii="Tahoma" w:eastAsia="Cambria" w:hAnsi="Tahoma" w:cs="Tahoma"/>
+          <w:sz w:val="20"/>
+          <w:szCs w:val="20"/>
+        </w:rPr>
+        <w:t xml:space="preserve">La empresa ARRENDADORA, solo ejecutara la gestión de enlace entre el </w:t>
+      </w:r>
+      <w:r>
+        <w:rPr>
+          <w:rFonts w:ascii="Tahoma" w:eastAsia="Cambria" w:hAnsi="Tahoma" w:cs="Tahoma"/>
+          <w:sz w:val="20"/>
+          <w:szCs w:val="20"/>
+        </w:rPr>
+        <w:t>ARRENDATARIO y</w:t>
+      </w:r>
+      <w:r>
+        <w:rPr>
+          <w:rFonts w:ascii="Tahoma" w:eastAsia="Cambria" w:hAnsi="Tahoma" w:cs="Tahoma"/>
+          <w:sz w:val="20"/>
+          <w:szCs w:val="20"/>
+        </w:rPr>
+        <w:t xml:space="preserve"> el proveedor </w:t>
+      </w:r>
+      <w:r>
+        <w:rPr>
+          <w:rFonts w:ascii="Tahoma" w:hAnsi="Tahoma" w:cs="Tahoma"/>
+          <w:b/>
+          <w:bCs/>
+          <w:sz w:val="20"/>
+          <w:szCs w:val="20"/>
+          <w:lang w:val="es-MX"/>
+        </w:rPr>
+        <w:t>{{</w:t>
+      </w:r>
+      <w:proofErr w:type="spellStart"/>
+      <w:r>
+        <w:rPr>
+          <w:rFonts w:ascii="Tahoma" w:hAnsi="Tahoma" w:cs="Tahoma"/>
+          <w:b/>
+          <w:bCs/>
+          <w:sz w:val="20"/>
+          <w:szCs w:val="20"/>
+          <w:lang w:val="es-MX"/>
+        </w:rPr>
+        <w:t>Rep_admon</w:t>
+      </w:r>
+      <w:proofErr w:type="spellEnd"/>
+      <w:r>
+        <w:rPr>
+          <w:rFonts w:ascii="Tahoma" w:hAnsi="Tahoma" w:cs="Tahoma"/>
+          <w:b/>
+          <w:bCs/>
+          <w:sz w:val="20"/>
+          <w:szCs w:val="20"/>
+          <w:lang w:val="es-MX"/>
+        </w:rPr>
+        <w:t>}}</w:t>
+      </w:r>
+      <w:r>
+        <w:rPr>
+          <w:rFonts w:ascii="Tahoma" w:eastAsia="Cambria" w:hAnsi="Tahoma" w:cs="Tahoma"/>
+          <w:sz w:val="20"/>
+          <w:szCs w:val="20"/>
         </w:rPr>
         <w:t xml:space="preserve"> </w:t>
       </w:r>
       <w:r>
         <w:rPr>
+          <w:rFonts w:ascii="Tahoma" w:eastAsia="Cambria" w:hAnsi="Tahoma" w:cs="Tahoma"/>
+          <w:sz w:val="20"/>
+          <w:szCs w:val="20"/>
+        </w:rPr>
+        <w:t xml:space="preserve">en cuanto a reclamo por calidad de </w:t>
+      </w:r>
+      <w:r>
+        <w:rPr>
+          <w:rFonts w:ascii="Tahoma" w:eastAsia="Cambria" w:hAnsi="Tahoma" w:cs="Tahoma"/>
+          <w:sz w:val="20"/>
+          <w:szCs w:val="20"/>
+        </w:rPr>
+        <w:t>piezas y</w:t>
+      </w:r>
+      <w:r>
+        <w:rPr>
+          <w:rFonts w:ascii="Tahoma" w:eastAsia="Cambria" w:hAnsi="Tahoma" w:cs="Tahoma"/>
+          <w:sz w:val="20"/>
+          <w:szCs w:val="20"/>
+        </w:rPr>
+        <w:t xml:space="preserve"> la mano de obra </w:t>
+      </w:r>
+      <w:r>
+        <w:rPr>
+          <w:rFonts w:ascii="Tahoma" w:eastAsia="Cambria" w:hAnsi="Tahoma" w:cs="Tahoma"/>
+          <w:sz w:val="20"/>
+          <w:szCs w:val="20"/>
+        </w:rPr>
+        <w:t>por reparación</w:t>
+      </w:r>
+      <w:r>
+        <w:rPr>
+          <w:rFonts w:ascii="Tahoma" w:eastAsia="Cambria" w:hAnsi="Tahoma" w:cs="Tahoma"/>
+          <w:sz w:val="20"/>
+          <w:szCs w:val="20"/>
+        </w:rPr>
+        <w:t xml:space="preserve"> </w:t>
+      </w:r>
+    </w:p>
+    <w:p>
+      <w:pPr>
+        <w:spacing w:after="0" w:line="240" w:lineRule="auto"/>
+        <w:jc w:val="both"/>
+        <w:rPr>
+          <w:rFonts w:ascii="Tahoma" w:eastAsia="Cambria" w:hAnsi="Tahoma" w:cs="Tahoma"/>
+          <w:sz w:val="20"/>
+          <w:szCs w:val="20"/>
+        </w:rPr>
+      </w:pPr>
+    </w:p>
+    <w:p>
+      <w:pPr>
+        <w:spacing w:after="0" w:line="240" w:lineRule="auto"/>
+        <w:jc w:val="both"/>
+        <w:rPr>
+          <w:rFonts w:ascii="Tahoma" w:eastAsia="Cambria" w:hAnsi="Tahoma" w:cs="Tahoma"/>
+          <w:b/>
+          <w:sz w:val="20"/>
+          <w:szCs w:val="20"/>
+          <w:u w:val="single"/>
+        </w:rPr>
+      </w:pPr>
+      <w:r>
+        <w:rPr>
+          <w:rFonts w:ascii="Tahoma" w:eastAsia="Cambria" w:hAnsi="Tahoma" w:cs="Tahoma"/>
+          <w:b/>
+          <w:sz w:val="20"/>
+          <w:szCs w:val="20"/>
+          <w:u w:val="single"/>
+        </w:rPr>
+        <w:t>15</w:t>
+      </w:r>
+      <w:r>
+        <w:rPr>
+          <w:rFonts w:ascii="Tahoma" w:eastAsia="Cambria" w:hAnsi="Tahoma" w:cs="Tahoma"/>
+          <w:b/>
+          <w:sz w:val="20"/>
+          <w:szCs w:val="20"/>
+          <w:u w:val="single"/>
+        </w:rPr>
+        <w:t>-DEPOSITO DE GARANTIA</w:t>
+      </w:r>
+      <w:r>
+        <w:rPr>
+          <w:rFonts w:ascii="Tahoma" w:eastAsia="Cambria" w:hAnsi="Tahoma" w:cs="Tahoma"/>
+          <w:b/>
+          <w:sz w:val="20"/>
+          <w:szCs w:val="20"/>
+          <w:u w:val="single"/>
+        </w:rPr>
+        <w:t xml:space="preserve"> </w:t>
+      </w:r>
+    </w:p>
+    <w:p>
+      <w:pPr>
+        <w:spacing w:after="0" w:line="240" w:lineRule="auto"/>
+        <w:jc w:val="both"/>
+        <w:rPr>
+          <w:rFonts w:ascii="Tahoma" w:hAnsi="Tahoma" w:cs="Tahoma"/>
+          <w:b/>
+          <w:bCs/>
+          <w:sz w:val="20"/>
+          <w:szCs w:val="20"/>
+          <w:lang w:val="es-MX"/>
+        </w:rPr>
+      </w:pPr>
+      <w:r>
+        <w:rPr>
+          <w:rFonts w:ascii="Tahoma" w:eastAsia="Cambria" w:hAnsi="Tahoma" w:cs="Tahoma"/>
+          <w:sz w:val="20"/>
+          <w:szCs w:val="20"/>
+        </w:rPr>
+        <w:t>Se condiciona la contratación al pago en concepto de depósito en garantía de la suma de</w:t>
+      </w:r>
+      <w:r>
+        <w:rPr>
+          <w:rFonts w:ascii="Tahoma" w:eastAsia="Cambria" w:hAnsi="Tahoma" w:cs="Tahoma"/>
+          <w:sz w:val="20"/>
+          <w:szCs w:val="20"/>
+        </w:rPr>
+        <w:t xml:space="preserve"> </w:t>
+      </w:r>
+      <w:r>
+        <w:rPr>
           <w:rFonts w:ascii="Tahoma" w:hAnsi="Tahoma" w:cs="Tahoma"/>
           <w:b/>
           <w:bCs/>
@@ -4246,7 +4627,7 @@
           <w:szCs w:val="20"/>
           <w:lang w:val="es-MX"/>
         </w:rPr>
-        <w:t>Rep_admon</w:t>
+        <w:t>wDepGar</w:t>
       </w:r>
       <w:proofErr w:type="spellEnd"/>
       <w:r>
@@ -4265,6 +4646,280 @@
           <w:rFonts w:ascii="Tahoma" w:eastAsia="Cambria" w:hAnsi="Tahoma" w:cs="Tahoma"/>
           <w:sz w:val="20"/>
           <w:szCs w:val="20"/>
+          <w:lang w:val="es-MX"/>
+        </w:rPr>
+        <w:t xml:space="preserve"> </w:t>
+      </w:r>
+      <w:r>
+        <w:rPr>
+          <w:rFonts w:ascii="Tahoma" w:eastAsia="Cambria" w:hAnsi="Tahoma" w:cs="Tahoma"/>
+          <w:sz w:val="20"/>
+          <w:szCs w:val="20"/>
+        </w:rPr>
+        <w:t xml:space="preserve">con 00/100 moneda de curso legal de los Estados Unidos de América </w:t>
+      </w:r>
+      <w:r>
+        <w:rPr>
+          <w:rFonts w:ascii="Tahoma" w:eastAsia="Cambria" w:hAnsi="Tahoma" w:cs="Tahoma"/>
+          <w:b/>
+          <w:sz w:val="20"/>
+          <w:szCs w:val="20"/>
+        </w:rPr>
+        <w:t>(</w:t>
+      </w:r>
+      <w:r>
+        <w:rPr>
+          <w:rFonts w:ascii="Tahoma" w:hAnsi="Tahoma" w:cs="Tahoma"/>
+          <w:b/>
+          <w:bCs/>
+          <w:sz w:val="20"/>
+          <w:szCs w:val="20"/>
+          <w:lang w:val="es-MX"/>
+        </w:rPr>
+        <w:t>{{</w:t>
+      </w:r>
+      <w:proofErr w:type="spellStart"/>
+      <w:r>
+        <w:rPr>
+          <w:rFonts w:ascii="Tahoma" w:hAnsi="Tahoma" w:cs="Tahoma"/>
+          <w:b/>
+          <w:bCs/>
+          <w:sz w:val="20"/>
+          <w:szCs w:val="20"/>
+          <w:lang w:val="es-MX"/>
+        </w:rPr>
+        <w:t>vDepGar</w:t>
+      </w:r>
+      <w:proofErr w:type="spellEnd"/>
+      <w:r>
+        <w:rPr>
+          <w:rFonts w:ascii="Tahoma" w:hAnsi="Tahoma" w:cs="Tahoma"/>
+          <w:b/>
+          <w:bCs/>
+          <w:sz w:val="20"/>
+          <w:szCs w:val="20"/>
+          <w:lang w:val="es-MX"/>
+        </w:rPr>
+        <w:t>}}</w:t>
+      </w:r>
+      <w:r>
+        <w:rPr>
+          <w:rFonts w:ascii="Tahoma" w:eastAsia="Cambria" w:hAnsi="Tahoma" w:cs="Tahoma"/>
+          <w:b/>
+          <w:sz w:val="20"/>
+          <w:szCs w:val="20"/>
+        </w:rPr>
+        <w:t>)</w:t>
+      </w:r>
+      <w:r>
+        <w:rPr>
+          <w:rFonts w:ascii="Tahoma" w:eastAsia="Cambria" w:hAnsi="Tahoma" w:cs="Tahoma"/>
+          <w:sz w:val="20"/>
+          <w:szCs w:val="20"/>
+        </w:rPr>
+        <w:t xml:space="preserve"> por auto </w:t>
+      </w:r>
+      <w:r>
+        <w:rPr>
+          <w:rFonts w:ascii="Tahoma" w:hAnsi="Tahoma" w:cs="Tahoma"/>
+          <w:b/>
+          <w:bCs/>
+          <w:sz w:val="20"/>
+          <w:szCs w:val="20"/>
+          <w:lang w:val="es-MX"/>
+        </w:rPr>
+        <w:t>{{</w:t>
+      </w:r>
+      <w:proofErr w:type="spellStart"/>
+      <w:r>
+        <w:rPr>
+          <w:rFonts w:ascii="Tahoma" w:hAnsi="Tahoma" w:cs="Tahoma"/>
+          <w:b/>
+          <w:bCs/>
+          <w:sz w:val="20"/>
+          <w:szCs w:val="20"/>
+          <w:lang w:val="es-MX"/>
+        </w:rPr>
+        <w:t>wTipAut</w:t>
+      </w:r>
+      <w:proofErr w:type="spellEnd"/>
+      <w:r>
+        <w:rPr>
+          <w:rFonts w:ascii="Tahoma" w:hAnsi="Tahoma" w:cs="Tahoma"/>
+          <w:b/>
+          <w:bCs/>
+          <w:sz w:val="20"/>
+          <w:szCs w:val="20"/>
+          <w:lang w:val="es-MX"/>
+        </w:rPr>
+        <w:t>}}</w:t>
+      </w:r>
+      <w:r>
+        <w:rPr>
+          <w:rFonts w:ascii="Tahoma" w:hAnsi="Tahoma" w:cs="Tahoma"/>
+          <w:b/>
+          <w:bCs/>
+          <w:sz w:val="20"/>
+          <w:szCs w:val="20"/>
+          <w:lang w:val="es-MX"/>
+        </w:rPr>
+        <w:t>.</w:t>
+      </w:r>
+    </w:p>
+    <w:p>
+      <w:pPr>
+        <w:spacing w:after="0" w:line="240" w:lineRule="auto"/>
+        <w:jc w:val="both"/>
+        <w:rPr>
+          <w:rFonts w:ascii="Tahoma" w:eastAsia="Cambria" w:hAnsi="Tahoma" w:cs="Tahoma"/>
+          <w:b/>
+          <w:bCs/>
+          <w:color w:val="FF0000"/>
+          <w:sz w:val="20"/>
+          <w:szCs w:val="20"/>
+        </w:rPr>
+      </w:pPr>
+    </w:p>
+    <w:p>
+      <w:pPr>
+        <w:spacing w:after="0" w:line="240" w:lineRule="auto"/>
+        <w:jc w:val="both"/>
+        <w:rPr>
+          <w:rFonts w:ascii="Tahoma" w:eastAsia="Cambria" w:hAnsi="Tahoma" w:cs="Tahoma"/>
+          <w:b/>
+          <w:sz w:val="20"/>
+          <w:szCs w:val="20"/>
+          <w:u w:val="single"/>
+        </w:rPr>
+      </w:pPr>
+      <w:r>
+        <w:rPr>
+          <w:rFonts w:ascii="Tahoma" w:eastAsia="Cambria" w:hAnsi="Tahoma" w:cs="Tahoma"/>
+          <w:b/>
+          <w:sz w:val="20"/>
+          <w:szCs w:val="20"/>
+          <w:u w:val="single"/>
+        </w:rPr>
+        <w:t>16</w:t>
+      </w:r>
+      <w:r>
+        <w:rPr>
+          <w:rFonts w:ascii="Tahoma" w:eastAsia="Cambria" w:hAnsi="Tahoma" w:cs="Tahoma"/>
+          <w:b/>
+          <w:sz w:val="20"/>
+          <w:szCs w:val="20"/>
+          <w:u w:val="single"/>
+        </w:rPr>
+        <w:t xml:space="preserve">-HORARIO DE PAGO </w:t>
+      </w:r>
+    </w:p>
+    <w:p>
+      <w:pPr>
+        <w:spacing w:after="0" w:line="240" w:lineRule="auto"/>
+        <w:jc w:val="both"/>
+        <w:rPr>
+          <w:rFonts w:ascii="Tahoma" w:eastAsia="Cambria" w:hAnsi="Tahoma" w:cs="Tahoma"/>
+          <w:sz w:val="20"/>
+          <w:szCs w:val="20"/>
+        </w:rPr>
+      </w:pPr>
+      <w:r>
+        <w:rPr>
+          <w:rFonts w:ascii="Tahoma" w:eastAsia="Cambria" w:hAnsi="Tahoma" w:cs="Tahoma"/>
+          <w:sz w:val="20"/>
+          <w:szCs w:val="20"/>
+        </w:rPr>
+        <w:t>EL Horario de servicios del ARRENDADOR es de lunes a sábado de 8:</w:t>
+      </w:r>
+      <w:r>
+        <w:rPr>
+          <w:rFonts w:ascii="Tahoma" w:eastAsia="Cambria" w:hAnsi="Tahoma" w:cs="Tahoma"/>
+          <w:sz w:val="20"/>
+          <w:szCs w:val="20"/>
+        </w:rPr>
+        <w:t>00</w:t>
+      </w:r>
+      <w:r>
+        <w:rPr>
+          <w:rFonts w:ascii="Tahoma" w:eastAsia="Cambria" w:hAnsi="Tahoma" w:cs="Tahoma"/>
+          <w:sz w:val="20"/>
+          <w:szCs w:val="20"/>
+        </w:rPr>
+        <w:t xml:space="preserve"> am a </w:t>
+      </w:r>
+      <w:r>
+        <w:rPr>
+          <w:rFonts w:ascii="Tahoma" w:eastAsia="Cambria" w:hAnsi="Tahoma" w:cs="Tahoma"/>
+          <w:sz w:val="20"/>
+          <w:szCs w:val="20"/>
+        </w:rPr>
+        <w:t>8</w:t>
+      </w:r>
+      <w:r>
+        <w:rPr>
+          <w:rFonts w:ascii="Tahoma" w:eastAsia="Cambria" w:hAnsi="Tahoma" w:cs="Tahoma"/>
+          <w:sz w:val="20"/>
+          <w:szCs w:val="20"/>
+        </w:rPr>
+        <w:t>:</w:t>
+      </w:r>
+      <w:r>
+        <w:rPr>
+          <w:rFonts w:ascii="Tahoma" w:eastAsia="Cambria" w:hAnsi="Tahoma" w:cs="Tahoma"/>
+          <w:sz w:val="20"/>
+          <w:szCs w:val="20"/>
+        </w:rPr>
+        <w:t>0</w:t>
+      </w:r>
+      <w:r>
+        <w:rPr>
+          <w:rFonts w:ascii="Tahoma" w:eastAsia="Cambria" w:hAnsi="Tahoma" w:cs="Tahoma"/>
+          <w:sz w:val="20"/>
+          <w:szCs w:val="20"/>
+        </w:rPr>
+        <w:t>0 pm</w:t>
+      </w:r>
+      <w:r>
+        <w:rPr>
+          <w:rFonts w:ascii="Tahoma" w:eastAsia="Cambria" w:hAnsi="Tahoma" w:cs="Tahoma"/>
+          <w:sz w:val="20"/>
+          <w:szCs w:val="20"/>
+        </w:rPr>
+        <w:t xml:space="preserve"> por medio de los medios de pagos permitidos de forma electrónica </w:t>
+      </w:r>
+      <w:proofErr w:type="spellStart"/>
+      <w:r>
+        <w:rPr>
+          <w:rFonts w:ascii="Tahoma" w:eastAsia="Cambria" w:hAnsi="Tahoma" w:cs="Tahoma"/>
+          <w:sz w:val="20"/>
+          <w:szCs w:val="20"/>
+        </w:rPr>
+        <w:t>Nequi</w:t>
+      </w:r>
+      <w:proofErr w:type="spellEnd"/>
+      <w:r>
+        <w:rPr>
+          <w:rFonts w:ascii="Tahoma" w:eastAsia="Cambria" w:hAnsi="Tahoma" w:cs="Tahoma"/>
+          <w:sz w:val="20"/>
+          <w:szCs w:val="20"/>
+        </w:rPr>
+        <w:t xml:space="preserve"> y </w:t>
+      </w:r>
+      <w:proofErr w:type="spellStart"/>
+      <w:r>
+        <w:rPr>
+          <w:rFonts w:ascii="Tahoma" w:eastAsia="Cambria" w:hAnsi="Tahoma" w:cs="Tahoma"/>
+          <w:sz w:val="20"/>
+          <w:szCs w:val="20"/>
+        </w:rPr>
+        <w:t>Arp</w:t>
+      </w:r>
+      <w:proofErr w:type="spellEnd"/>
+      <w:r>
+        <w:rPr>
+          <w:rFonts w:ascii="Tahoma" w:eastAsia="Cambria" w:hAnsi="Tahoma" w:cs="Tahoma"/>
+          <w:sz w:val="20"/>
+          <w:szCs w:val="20"/>
         </w:rPr>
         <w:t>,</w:t>
       </w:r>
@@ -4274,401 +4929,464 @@
           <w:sz w:val="20"/>
           <w:szCs w:val="20"/>
         </w:rPr>
-        <w:t xml:space="preserve"> para el financiamiento dentro del </w:t>
-      </w:r>
-      <w:r>
-        <w:rPr>
-          <w:rFonts w:ascii="Tahoma" w:eastAsia="Cambria" w:hAnsi="Tahoma" w:cs="Tahoma"/>
-          <w:sz w:val="20"/>
-          <w:szCs w:val="20"/>
-        </w:rPr>
-        <w:t>contrato en</w:t>
-      </w:r>
-      <w:r>
-        <w:rPr>
-          <w:rFonts w:ascii="Tahoma" w:eastAsia="Cambria" w:hAnsi="Tahoma" w:cs="Tahoma"/>
-          <w:sz w:val="20"/>
-          <w:szCs w:val="20"/>
-        </w:rPr>
-        <w:t xml:space="preserve"> favor del ARRENDATARIO. Dicha</w:t>
-      </w:r>
-    </w:p>
-    <w:p>
-      <w:pPr>
-        <w:spacing w:after="0" w:line="240" w:lineRule="auto"/>
-        <w:ind w:left="708" w:hanging="708"/>
-        <w:jc w:val="both"/>
-        <w:rPr>
-          <w:rFonts w:ascii="Tahoma" w:eastAsia="Cambria" w:hAnsi="Tahoma" w:cs="Tahoma"/>
-          <w:sz w:val="20"/>
-          <w:szCs w:val="20"/>
-        </w:rPr>
-      </w:pPr>
-      <w:r>
-        <w:rPr>
-          <w:rFonts w:ascii="Tahoma" w:eastAsia="Cambria" w:hAnsi="Tahoma" w:cs="Tahoma"/>
-          <w:sz w:val="20"/>
-          <w:szCs w:val="20"/>
-        </w:rPr>
-        <w:t xml:space="preserve"> compra generara </w:t>
-      </w:r>
-      <w:r>
-        <w:rPr>
-          <w:rFonts w:ascii="Tahoma" w:eastAsia="Cambria" w:hAnsi="Tahoma" w:cs="Tahoma"/>
-          <w:sz w:val="20"/>
-          <w:szCs w:val="20"/>
-        </w:rPr>
-        <w:t xml:space="preserve">un impuesto de 7%, que será trasmitido la obligación </w:t>
-      </w:r>
-      <w:r>
-        <w:rPr>
-          <w:rFonts w:ascii="Tahoma" w:eastAsia="Cambria" w:hAnsi="Tahoma" w:cs="Tahoma"/>
-          <w:sz w:val="20"/>
-          <w:szCs w:val="20"/>
-        </w:rPr>
-        <w:t>de pago</w:t>
-      </w:r>
-      <w:r>
-        <w:rPr>
-          <w:rFonts w:ascii="Tahoma" w:eastAsia="Cambria" w:hAnsi="Tahoma" w:cs="Tahoma"/>
-          <w:sz w:val="20"/>
-          <w:szCs w:val="20"/>
-        </w:rPr>
-        <w:t xml:space="preserve"> al ARRENDATARIO cuando </w:t>
-      </w:r>
-      <w:r>
-        <w:rPr>
-          <w:rFonts w:ascii="Tahoma" w:eastAsia="Cambria" w:hAnsi="Tahoma" w:cs="Tahoma"/>
-          <w:sz w:val="20"/>
-          <w:szCs w:val="20"/>
-        </w:rPr>
-        <w:t>cancele el</w:t>
-      </w:r>
-    </w:p>
-    <w:p>
-      <w:pPr>
-        <w:spacing w:after="0" w:line="240" w:lineRule="auto"/>
-        <w:ind w:left="708" w:hanging="708"/>
-        <w:jc w:val="both"/>
-        <w:rPr>
-          <w:rFonts w:ascii="Tahoma" w:eastAsia="Cambria" w:hAnsi="Tahoma" w:cs="Tahoma"/>
-          <w:sz w:val="20"/>
-          <w:szCs w:val="20"/>
-        </w:rPr>
-      </w:pPr>
-      <w:r>
-        <w:rPr>
-          <w:rFonts w:ascii="Tahoma" w:eastAsia="Cambria" w:hAnsi="Tahoma" w:cs="Tahoma"/>
-          <w:sz w:val="20"/>
-          <w:szCs w:val="20"/>
-        </w:rPr>
-        <w:t xml:space="preserve"> financiamiento </w:t>
-      </w:r>
-      <w:r>
-        <w:rPr>
-          <w:rFonts w:ascii="Tahoma" w:eastAsia="Cambria" w:hAnsi="Tahoma" w:cs="Tahoma"/>
-          <w:sz w:val="20"/>
-          <w:szCs w:val="20"/>
-        </w:rPr>
-        <w:t>del repuesto</w:t>
-      </w:r>
-      <w:r>
-        <w:rPr>
-          <w:rFonts w:ascii="Tahoma" w:eastAsia="Cambria" w:hAnsi="Tahoma" w:cs="Tahoma"/>
-          <w:sz w:val="20"/>
-          <w:szCs w:val="20"/>
-        </w:rPr>
-        <w:t xml:space="preserve">. </w:t>
-      </w:r>
-    </w:p>
-    <w:p>
-      <w:pPr>
-        <w:spacing w:after="0" w:line="240" w:lineRule="auto"/>
-        <w:jc w:val="both"/>
-        <w:rPr>
-          <w:rFonts w:ascii="Tahoma" w:eastAsia="Cambria" w:hAnsi="Tahoma" w:cs="Tahoma"/>
-          <w:b/>
-          <w:sz w:val="20"/>
-          <w:szCs w:val="20"/>
-          <w:u w:val="single"/>
-          <w:shd w:val="clear" w:color="auto" w:fill="FFFF00"/>
-        </w:rPr>
-      </w:pPr>
-    </w:p>
-    <w:p>
-      <w:pPr>
-        <w:spacing w:after="0" w:line="240" w:lineRule="auto"/>
-        <w:jc w:val="both"/>
-        <w:rPr>
-          <w:rFonts w:ascii="Tahoma" w:eastAsia="Cambria" w:hAnsi="Tahoma" w:cs="Tahoma"/>
-          <w:b/>
-          <w:sz w:val="20"/>
-          <w:szCs w:val="20"/>
-        </w:rPr>
-      </w:pPr>
-      <w:r>
-        <w:rPr>
-          <w:rFonts w:ascii="Tahoma" w:eastAsia="Cambria" w:hAnsi="Tahoma" w:cs="Tahoma"/>
-          <w:b/>
-          <w:sz w:val="20"/>
-          <w:szCs w:val="20"/>
-          <w:u w:val="single"/>
-        </w:rPr>
-        <w:t>14</w:t>
-      </w:r>
-      <w:r>
-        <w:rPr>
-          <w:rFonts w:ascii="Tahoma" w:eastAsia="Cambria" w:hAnsi="Tahoma" w:cs="Tahoma"/>
-          <w:b/>
-          <w:sz w:val="20"/>
-          <w:szCs w:val="20"/>
-          <w:u w:val="single"/>
-        </w:rPr>
-        <w:t xml:space="preserve">-REPORTE DE RECLAMO POR GARANTIA DE REPUESTOS Y REPARACION MECANICA Y PINTURA  </w:t>
-      </w:r>
-    </w:p>
-    <w:p>
-      <w:pPr>
-        <w:spacing w:after="0" w:line="240" w:lineRule="auto"/>
-        <w:jc w:val="both"/>
-        <w:rPr>
-          <w:rFonts w:ascii="Tahoma" w:eastAsia="Cambria" w:hAnsi="Tahoma" w:cs="Tahoma"/>
-          <w:sz w:val="20"/>
-          <w:szCs w:val="20"/>
-        </w:rPr>
-      </w:pPr>
-      <w:r>
-        <w:rPr>
-          <w:rFonts w:ascii="Tahoma" w:eastAsia="Cambria" w:hAnsi="Tahoma" w:cs="Tahoma"/>
-          <w:sz w:val="20"/>
-          <w:szCs w:val="20"/>
-        </w:rPr>
-        <w:t xml:space="preserve">Realizada la reparación por medio de la utilización de repuestos financiados al ARRENDATARIO en caso de que persista el desperfecto mecánico, podrá </w:t>
-      </w:r>
-      <w:r>
-        <w:rPr>
-          <w:rFonts w:ascii="Tahoma" w:eastAsia="Cambria" w:hAnsi="Tahoma" w:cs="Tahoma"/>
-          <w:sz w:val="20"/>
-          <w:szCs w:val="20"/>
-        </w:rPr>
-        <w:t>este</w:t>
-      </w:r>
-      <w:r>
-        <w:rPr>
-          <w:rFonts w:ascii="Tahoma" w:eastAsia="Cambria" w:hAnsi="Tahoma" w:cs="Tahoma"/>
-          <w:sz w:val="20"/>
-          <w:szCs w:val="20"/>
-        </w:rPr>
-        <w:t xml:space="preserve"> hacer uso del mecanismo de reporte de reclamos donde obtendrá por vía de los canales de comunicación que el mismo aporte respuesta del </w:t>
-      </w:r>
-      <w:proofErr w:type="gramStart"/>
-      <w:r>
-        <w:rPr>
-          <w:rFonts w:ascii="Tahoma" w:eastAsia="Cambria" w:hAnsi="Tahoma" w:cs="Tahoma"/>
-          <w:sz w:val="20"/>
-          <w:szCs w:val="20"/>
-        </w:rPr>
-        <w:t>status</w:t>
-      </w:r>
-      <w:proofErr w:type="gramEnd"/>
-      <w:r>
-        <w:rPr>
-          <w:rFonts w:ascii="Tahoma" w:eastAsia="Cambria" w:hAnsi="Tahoma" w:cs="Tahoma"/>
-          <w:sz w:val="20"/>
-          <w:szCs w:val="20"/>
-        </w:rPr>
-        <w:t xml:space="preserve"> en un término no mayor a CUARENTA Y OCHO (</w:t>
-      </w:r>
-      <w:r>
-        <w:rPr>
-          <w:rFonts w:ascii="Tahoma" w:eastAsia="Cambria" w:hAnsi="Tahoma" w:cs="Tahoma"/>
-          <w:sz w:val="20"/>
-          <w:szCs w:val="20"/>
-        </w:rPr>
-        <w:t>48) horas</w:t>
-      </w:r>
-    </w:p>
-    <w:p>
-      <w:pPr>
-        <w:spacing w:after="0" w:line="240" w:lineRule="auto"/>
-        <w:jc w:val="both"/>
-        <w:rPr>
-          <w:rFonts w:ascii="Tahoma" w:eastAsia="Cambria" w:hAnsi="Tahoma" w:cs="Tahoma"/>
-          <w:sz w:val="20"/>
-          <w:szCs w:val="20"/>
-        </w:rPr>
-      </w:pPr>
-      <w:r>
-        <w:rPr>
-          <w:rFonts w:ascii="Tahoma" w:eastAsia="Cambria" w:hAnsi="Tahoma" w:cs="Tahoma"/>
-          <w:sz w:val="20"/>
-          <w:szCs w:val="20"/>
-        </w:rPr>
-        <w:t xml:space="preserve">Si la reclamación obedece a trabajos de chapistería y pintura por el mismo mecanismo deberá reportarse el reclamo y se le </w:t>
-      </w:r>
-      <w:r>
-        <w:rPr>
-          <w:rFonts w:ascii="Tahoma" w:eastAsia="Cambria" w:hAnsi="Tahoma" w:cs="Tahoma"/>
-          <w:sz w:val="20"/>
-          <w:szCs w:val="20"/>
-        </w:rPr>
-        <w:t>indicará</w:t>
-      </w:r>
-      <w:r>
-        <w:rPr>
-          <w:rFonts w:ascii="Tahoma" w:eastAsia="Cambria" w:hAnsi="Tahoma" w:cs="Tahoma"/>
-          <w:sz w:val="20"/>
-          <w:szCs w:val="20"/>
-        </w:rPr>
-        <w:t xml:space="preserve"> en el mismo término la inspección para que notifique su reclamo. </w:t>
-      </w:r>
-    </w:p>
-    <w:p>
-      <w:pPr>
-        <w:spacing w:after="0" w:line="240" w:lineRule="auto"/>
-        <w:jc w:val="both"/>
-        <w:rPr>
-          <w:rFonts w:ascii="Tahoma" w:eastAsia="Cambria" w:hAnsi="Tahoma" w:cs="Tahoma"/>
-          <w:sz w:val="20"/>
-          <w:szCs w:val="20"/>
-        </w:rPr>
-      </w:pPr>
-      <w:r>
-        <w:rPr>
-          <w:rFonts w:ascii="Tahoma" w:eastAsia="Cambria" w:hAnsi="Tahoma" w:cs="Tahoma"/>
-          <w:sz w:val="20"/>
-          <w:szCs w:val="20"/>
-        </w:rPr>
-        <w:t>La responsabilidad de los trámites de reclamos por garantía será</w:t>
-      </w:r>
-      <w:r>
-        <w:rPr>
-          <w:rFonts w:ascii="Tahoma" w:eastAsia="Cambria" w:hAnsi="Tahoma" w:cs="Tahoma"/>
-          <w:sz w:val="20"/>
-          <w:szCs w:val="20"/>
+        <w:t xml:space="preserve"> por tanto, los </w:t>
+      </w:r>
+      <w:r>
+        <w:rPr>
+          <w:rFonts w:ascii="Tahoma" w:eastAsia="Cambria" w:hAnsi="Tahoma" w:cs="Tahoma"/>
+          <w:sz w:val="20"/>
+          <w:szCs w:val="20"/>
+        </w:rPr>
+        <w:t>pagos diarios</w:t>
+      </w:r>
+      <w:r>
+        <w:rPr>
+          <w:rFonts w:ascii="Tahoma" w:eastAsia="Cambria" w:hAnsi="Tahoma" w:cs="Tahoma"/>
+          <w:sz w:val="20"/>
+          <w:szCs w:val="20"/>
+        </w:rPr>
+        <w:t xml:space="preserve"> de ARRENDAMIENTO, deberá cumplirse en dentro del mismo, para evitar recargo o se invoque incumpliendo de contrato por pagos atrasados.</w:t>
+      </w:r>
+    </w:p>
+    <w:p>
+      <w:pPr>
+        <w:spacing w:after="0" w:line="240" w:lineRule="auto"/>
+        <w:jc w:val="both"/>
+        <w:rPr>
+          <w:rFonts w:ascii="Tahoma" w:eastAsia="Cambria" w:hAnsi="Tahoma" w:cs="Tahoma"/>
+          <w:sz w:val="20"/>
+          <w:szCs w:val="20"/>
+        </w:rPr>
+      </w:pPr>
+      <w:r>
+        <w:rPr>
+          <w:rFonts w:ascii="Tahoma" w:eastAsia="Cambria" w:hAnsi="Tahoma" w:cs="Tahoma"/>
+          <w:sz w:val="20"/>
+          <w:szCs w:val="20"/>
+        </w:rPr>
+        <w:t>Se entiende que dentro del presente contrato no se obliga el pago de los días domingos en concepto de cuotas, pero podrá manifestar el ARRENDATARIO, si desea acelerar el término de su contrato, incluyendo los días domingos y en este caso el ARRENDADOR computará que no se pague a tiempo como multa.</w:t>
+      </w:r>
+    </w:p>
+    <w:p>
+      <w:pPr>
+        <w:spacing w:after="0" w:line="240" w:lineRule="auto"/>
+        <w:jc w:val="both"/>
+        <w:rPr>
+          <w:rFonts w:ascii="Tahoma" w:eastAsia="Cambria" w:hAnsi="Tahoma" w:cs="Tahoma"/>
+          <w:sz w:val="20"/>
+          <w:szCs w:val="20"/>
+        </w:rPr>
+      </w:pPr>
+    </w:p>
+    <w:p>
+      <w:pPr>
+        <w:spacing w:after="0" w:line="240" w:lineRule="auto"/>
+        <w:jc w:val="both"/>
+        <w:rPr>
+          <w:rFonts w:ascii="Tahoma" w:eastAsia="Cambria" w:hAnsi="Tahoma" w:cs="Tahoma"/>
+          <w:sz w:val="20"/>
+          <w:szCs w:val="20"/>
+        </w:rPr>
+      </w:pPr>
+      <w:r>
+        <w:rPr>
+          <w:rFonts w:ascii="Tahoma" w:eastAsia="Cambria" w:hAnsi="Tahoma" w:cs="Tahoma"/>
+          <w:b/>
+          <w:sz w:val="20"/>
+          <w:szCs w:val="20"/>
+          <w:u w:val="single"/>
+        </w:rPr>
+        <w:t>17</w:t>
+      </w:r>
+      <w:r>
+        <w:rPr>
+          <w:rFonts w:ascii="Tahoma" w:eastAsia="Cambria" w:hAnsi="Tahoma" w:cs="Tahoma"/>
+          <w:b/>
+          <w:sz w:val="20"/>
+          <w:szCs w:val="20"/>
+          <w:u w:val="single"/>
+        </w:rPr>
+        <w:t>-RECARGO POR INCUMPLIMINETO DE PAGO DIARIO</w:t>
+      </w:r>
+    </w:p>
+    <w:p>
+      <w:pPr>
+        <w:spacing w:after="0" w:line="240" w:lineRule="auto"/>
+        <w:jc w:val="both"/>
+        <w:rPr>
+          <w:rFonts w:ascii="Tahoma" w:eastAsia="Cambria" w:hAnsi="Tahoma" w:cs="Tahoma"/>
+          <w:sz w:val="20"/>
+          <w:szCs w:val="20"/>
+        </w:rPr>
+      </w:pPr>
+      <w:r>
+        <w:rPr>
+          <w:rFonts w:ascii="Tahoma" w:eastAsia="Cambria" w:hAnsi="Tahoma" w:cs="Tahoma"/>
+          <w:sz w:val="20"/>
+          <w:szCs w:val="20"/>
+        </w:rPr>
+        <w:t xml:space="preserve">Acepta el ARRENDATARIO </w:t>
+      </w:r>
+      <w:r>
+        <w:rPr>
+          <w:rFonts w:ascii="Tahoma" w:eastAsia="Cambria" w:hAnsi="Tahoma" w:cs="Tahoma"/>
+          <w:sz w:val="20"/>
+          <w:szCs w:val="20"/>
+        </w:rPr>
+        <w:t>que,</w:t>
+      </w:r>
+      <w:r>
+        <w:rPr>
+          <w:rFonts w:ascii="Tahoma" w:eastAsia="Cambria" w:hAnsi="Tahoma" w:cs="Tahoma"/>
+          <w:sz w:val="20"/>
+          <w:szCs w:val="20"/>
+        </w:rPr>
+        <w:t xml:space="preserve"> por retraso del pago diario de la cuota, se </w:t>
+      </w:r>
+      <w:r>
+        <w:rPr>
+          <w:rFonts w:ascii="Tahoma" w:eastAsia="Cambria" w:hAnsi="Tahoma" w:cs="Tahoma"/>
+          <w:sz w:val="20"/>
+          <w:szCs w:val="20"/>
+        </w:rPr>
+        <w:t>le impondrá</w:t>
+      </w:r>
+      <w:r>
+        <w:rPr>
+          <w:rFonts w:ascii="Tahoma" w:eastAsia="Cambria" w:hAnsi="Tahoma" w:cs="Tahoma"/>
+          <w:sz w:val="20"/>
+          <w:szCs w:val="20"/>
+        </w:rPr>
+        <w:t xml:space="preserve"> una multa de </w:t>
+      </w:r>
+      <w:r>
+        <w:rPr>
+          <w:rFonts w:ascii="Tahoma" w:eastAsia="Cambria" w:hAnsi="Tahoma" w:cs="Tahoma"/>
+          <w:sz w:val="20"/>
+          <w:szCs w:val="20"/>
+        </w:rPr>
+        <w:t>CINCO dólares</w:t>
+      </w:r>
+      <w:r>
+        <w:rPr>
+          <w:rFonts w:ascii="Tahoma" w:eastAsia="Cambria" w:hAnsi="Tahoma" w:cs="Tahoma"/>
+          <w:sz w:val="20"/>
+          <w:szCs w:val="20"/>
+        </w:rPr>
+        <w:t xml:space="preserve"> con 00/100 moneda de curso legal de los Estados Unidos de América (U$ 5.00) por cada día de retraso.</w:t>
+      </w:r>
+    </w:p>
+    <w:p>
+      <w:pPr>
+        <w:spacing w:after="0" w:line="240" w:lineRule="auto"/>
+        <w:jc w:val="both"/>
+        <w:rPr>
+          <w:rFonts w:ascii="Tahoma" w:eastAsia="Cambria" w:hAnsi="Tahoma" w:cs="Tahoma"/>
+          <w:sz w:val="20"/>
+          <w:szCs w:val="20"/>
+        </w:rPr>
+      </w:pPr>
+      <w:r>
+        <w:rPr>
+          <w:rFonts w:ascii="Tahoma" w:eastAsia="Cambria" w:hAnsi="Tahoma" w:cs="Tahoma"/>
+          <w:sz w:val="20"/>
+          <w:szCs w:val="20"/>
+        </w:rPr>
+        <w:t>El incumplimiento de un (1) pago, sin autorización del ARRENDADOR, provocará la pérdida de los derechos previstos en el presente contrato.</w:t>
+      </w:r>
+    </w:p>
+    <w:p>
+      <w:pPr>
+        <w:spacing w:after="0" w:line="240" w:lineRule="auto"/>
+        <w:jc w:val="both"/>
+        <w:rPr>
+          <w:rFonts w:ascii="Tahoma" w:eastAsia="Cambria" w:hAnsi="Tahoma" w:cs="Tahoma"/>
+          <w:sz w:val="20"/>
+          <w:szCs w:val="20"/>
+        </w:rPr>
+      </w:pPr>
+    </w:p>
+    <w:p>
+      <w:pPr>
+        <w:spacing w:after="0" w:line="240" w:lineRule="auto"/>
+        <w:jc w:val="both"/>
+        <w:rPr>
+          <w:rFonts w:ascii="Tahoma" w:eastAsia="Cambria" w:hAnsi="Tahoma" w:cs="Tahoma"/>
+          <w:sz w:val="20"/>
+          <w:szCs w:val="20"/>
+        </w:rPr>
+      </w:pPr>
+      <w:r>
+        <w:rPr>
+          <w:rFonts w:ascii="Tahoma" w:eastAsia="Cambria" w:hAnsi="Tahoma" w:cs="Tahoma"/>
+          <w:b/>
+          <w:sz w:val="20"/>
+          <w:szCs w:val="20"/>
+          <w:u w:val="single"/>
+        </w:rPr>
+        <w:t>18</w:t>
+      </w:r>
+      <w:r>
+        <w:rPr>
+          <w:rFonts w:ascii="Tahoma" w:eastAsia="Cambria" w:hAnsi="Tahoma" w:cs="Tahoma"/>
+          <w:b/>
+          <w:sz w:val="20"/>
+          <w:szCs w:val="20"/>
+          <w:u w:val="single"/>
+        </w:rPr>
+        <w:t>-KILOMETRAJE DE RECORRIDO DEL VEHICULO DIARIO</w:t>
+      </w:r>
+    </w:p>
+    <w:p>
+      <w:pPr>
+        <w:spacing w:after="0" w:line="240" w:lineRule="auto"/>
+        <w:jc w:val="both"/>
+        <w:rPr>
+          <w:rFonts w:ascii="Tahoma" w:eastAsia="Cambria" w:hAnsi="Tahoma" w:cs="Tahoma"/>
+          <w:sz w:val="20"/>
+          <w:szCs w:val="20"/>
+        </w:rPr>
+      </w:pPr>
+      <w:r>
+        <w:rPr>
+          <w:rFonts w:ascii="Tahoma" w:eastAsia="Cambria" w:hAnsi="Tahoma" w:cs="Tahoma"/>
+          <w:sz w:val="20"/>
+          <w:szCs w:val="20"/>
+        </w:rPr>
+        <w:t xml:space="preserve">El kilometraje diario de uso permitido es de </w:t>
+      </w:r>
+      <w:r>
+        <w:rPr>
+          <w:rFonts w:ascii="Tahoma" w:eastAsia="Cambria" w:hAnsi="Tahoma" w:cs="Tahoma"/>
+          <w:sz w:val="20"/>
+          <w:szCs w:val="20"/>
+        </w:rPr>
+        <w:t>TRESCIENTOS</w:t>
+      </w:r>
+      <w:r>
+        <w:rPr>
+          <w:rFonts w:ascii="Tahoma" w:eastAsia="Cambria" w:hAnsi="Tahoma" w:cs="Tahoma"/>
+          <w:sz w:val="20"/>
+          <w:szCs w:val="20"/>
+        </w:rPr>
+        <w:t xml:space="preserve"> CINCUENTA</w:t>
+      </w:r>
+      <w:r>
+        <w:rPr>
+          <w:rFonts w:ascii="Tahoma" w:eastAsia="Cambria" w:hAnsi="Tahoma" w:cs="Tahoma"/>
+          <w:sz w:val="20"/>
+          <w:szCs w:val="20"/>
+        </w:rPr>
+        <w:t xml:space="preserve"> (</w:t>
+      </w:r>
+      <w:r>
+        <w:rPr>
+          <w:rFonts w:ascii="Tahoma" w:eastAsia="Cambria" w:hAnsi="Tahoma" w:cs="Tahoma"/>
+          <w:sz w:val="20"/>
+          <w:szCs w:val="20"/>
+        </w:rPr>
+        <w:t>3</w:t>
+      </w:r>
+      <w:r>
+        <w:rPr>
+          <w:rFonts w:ascii="Tahoma" w:eastAsia="Cambria" w:hAnsi="Tahoma" w:cs="Tahoma"/>
+          <w:sz w:val="20"/>
+          <w:szCs w:val="20"/>
+        </w:rPr>
+        <w:t>50</w:t>
+      </w:r>
+      <w:r>
+        <w:rPr>
+          <w:rFonts w:ascii="Tahoma" w:eastAsia="Cambria" w:hAnsi="Tahoma" w:cs="Tahoma"/>
+          <w:sz w:val="20"/>
+          <w:szCs w:val="20"/>
+        </w:rPr>
+        <w:t>) kilómetros</w:t>
+      </w:r>
+      <w:r>
+        <w:rPr>
+          <w:rFonts w:ascii="Tahoma" w:eastAsia="Cambria" w:hAnsi="Tahoma" w:cs="Tahoma"/>
+          <w:sz w:val="20"/>
+          <w:szCs w:val="20"/>
+        </w:rPr>
+        <w:t>.  Sobrepasar este límite en repetidas ocasiones dará por terminado el contrato.</w:t>
+      </w:r>
+    </w:p>
+    <w:p>
+      <w:pPr>
+        <w:spacing w:after="0" w:line="240" w:lineRule="auto"/>
+        <w:jc w:val="both"/>
+        <w:rPr>
+          <w:rFonts w:ascii="Tahoma" w:eastAsia="Cambria" w:hAnsi="Tahoma" w:cs="Tahoma"/>
+          <w:sz w:val="20"/>
+          <w:szCs w:val="20"/>
+        </w:rPr>
+      </w:pPr>
+    </w:p>
+    <w:p>
+      <w:pPr>
+        <w:spacing w:after="0" w:line="240" w:lineRule="auto"/>
+        <w:jc w:val="both"/>
+        <w:rPr>
+          <w:rFonts w:ascii="Tahoma" w:eastAsia="Cambria" w:hAnsi="Tahoma" w:cs="Tahoma"/>
+          <w:sz w:val="20"/>
+          <w:szCs w:val="20"/>
+        </w:rPr>
+      </w:pPr>
+      <w:r>
+        <w:rPr>
+          <w:rFonts w:ascii="Tahoma" w:eastAsia="Cambria" w:hAnsi="Tahoma" w:cs="Tahoma"/>
+          <w:b/>
+          <w:sz w:val="20"/>
+          <w:szCs w:val="20"/>
+          <w:u w:val="single"/>
+        </w:rPr>
+        <w:t>19</w:t>
+      </w:r>
+      <w:r>
+        <w:rPr>
+          <w:rFonts w:ascii="Tahoma" w:eastAsia="Cambria" w:hAnsi="Tahoma" w:cs="Tahoma"/>
+          <w:b/>
+          <w:sz w:val="20"/>
+          <w:szCs w:val="20"/>
+          <w:u w:val="single"/>
+        </w:rPr>
+        <w:t>-DOCUMENTOS OBLIGATORIOS DEL VEHICULO</w:t>
+      </w:r>
+    </w:p>
+    <w:p>
+      <w:pPr>
+        <w:spacing w:after="0" w:line="240" w:lineRule="auto"/>
+        <w:jc w:val="both"/>
+        <w:rPr>
+          <w:rFonts w:ascii="Tahoma" w:eastAsia="Cambria" w:hAnsi="Tahoma" w:cs="Tahoma"/>
+          <w:sz w:val="20"/>
+          <w:szCs w:val="20"/>
+        </w:rPr>
+      </w:pPr>
+      <w:r>
+        <w:rPr>
+          <w:rFonts w:ascii="Tahoma" w:eastAsia="Cambria" w:hAnsi="Tahoma" w:cs="Tahoma"/>
+          <w:sz w:val="20"/>
+          <w:szCs w:val="20"/>
+        </w:rPr>
+        <w:t>El  ARRENDADOR suministrará al ARRENDATARIO en concepto de USO  copia de los documentos que por Ley permitan su libre tránsito y circulación para la prestación del servicio selectivo de pasajeros (Copia de certificado de operación, copia de póliza de seguro, copia de registro único vehicular, formulario de colisiones menores, copia de revisado vehicular vigente, etiqueta de Panapass), en cuyo caso  EL ARRENDATARIO   verificará que  la documentación corresponda  con la unidad arrendada, con la finalidad de evitar el pago de multas imputables a él mismo.</w:t>
+      </w:r>
+    </w:p>
+    <w:p>
+      <w:pPr>
+        <w:spacing w:after="0" w:line="240" w:lineRule="auto"/>
+        <w:jc w:val="both"/>
+        <w:rPr>
+          <w:rFonts w:ascii="Tahoma" w:eastAsia="Cambria" w:hAnsi="Tahoma" w:cs="Tahoma"/>
+          <w:sz w:val="20"/>
+          <w:szCs w:val="20"/>
+        </w:rPr>
+      </w:pPr>
+      <w:r>
+        <w:rPr>
+          <w:rFonts w:ascii="Tahoma" w:eastAsia="Cambria" w:hAnsi="Tahoma" w:cs="Tahoma"/>
+          <w:sz w:val="20"/>
+          <w:szCs w:val="20"/>
+        </w:rPr>
+        <w:t>En caso de pérdida de estos documentos tendrá un costo de reposición para el ARRENDATARIO de DIEZ dólares con 00/100 moneda de curso legal de los Estados Unidos de América (U$10.00).</w:t>
+      </w:r>
+    </w:p>
+    <w:p>
+      <w:pPr>
+        <w:spacing w:after="0" w:line="240" w:lineRule="auto"/>
+        <w:jc w:val="both"/>
+        <w:rPr>
+          <w:rFonts w:ascii="Tahoma" w:eastAsia="Cambria" w:hAnsi="Tahoma" w:cs="Tahoma"/>
+          <w:sz w:val="20"/>
+          <w:szCs w:val="20"/>
+        </w:rPr>
+      </w:pPr>
+    </w:p>
+    <w:p>
+      <w:pPr>
+        <w:spacing w:after="0" w:line="240" w:lineRule="auto"/>
+        <w:jc w:val="both"/>
+        <w:rPr>
+          <w:rFonts w:ascii="Tahoma" w:eastAsia="Cambria" w:hAnsi="Tahoma" w:cs="Tahoma"/>
+          <w:sz w:val="20"/>
+          <w:szCs w:val="20"/>
+        </w:rPr>
+      </w:pPr>
+      <w:r>
+        <w:rPr>
+          <w:rFonts w:ascii="Tahoma" w:eastAsia="Cambria" w:hAnsi="Tahoma" w:cs="Tahoma"/>
+          <w:b/>
+          <w:sz w:val="20"/>
+          <w:szCs w:val="20"/>
+          <w:u w:val="single"/>
+        </w:rPr>
+        <w:t>20</w:t>
+      </w:r>
+      <w:r>
+        <w:rPr>
+          <w:rFonts w:ascii="Tahoma" w:eastAsia="Cambria" w:hAnsi="Tahoma" w:cs="Tahoma"/>
+          <w:b/>
+          <w:sz w:val="20"/>
+          <w:szCs w:val="20"/>
+          <w:u w:val="single"/>
+        </w:rPr>
+        <w:t xml:space="preserve">-ACCESO A </w:t>
+      </w:r>
+      <w:r>
+        <w:rPr>
+          <w:rFonts w:ascii="Tahoma" w:eastAsia="Cambria" w:hAnsi="Tahoma" w:cs="Tahoma"/>
+          <w:b/>
+          <w:sz w:val="20"/>
+          <w:szCs w:val="20"/>
+          <w:u w:val="single"/>
         </w:rPr>
         <w:t xml:space="preserve"> </w:t>
       </w:r>
       <w:r>
         <w:rPr>
           <w:rFonts w:ascii="Tahoma" w:eastAsia="Cambria" w:hAnsi="Tahoma" w:cs="Tahoma"/>
-          <w:sz w:val="20"/>
-          <w:szCs w:val="20"/>
-        </w:rPr>
-        <w:t xml:space="preserve">de </w:t>
-      </w:r>
-      <w:r>
-        <w:rPr>
-          <w:rFonts w:ascii="Tahoma" w:hAnsi="Tahoma" w:cs="Tahoma"/>
-          <w:b/>
-          <w:bCs/>
-          <w:sz w:val="20"/>
-          <w:szCs w:val="20"/>
-          <w:lang w:val="es-MX"/>
-        </w:rPr>
-        <w:t>{{</w:t>
-      </w:r>
-      <w:proofErr w:type="spellStart"/>
-      <w:r>
-        <w:rPr>
-          <w:rFonts w:ascii="Tahoma" w:hAnsi="Tahoma" w:cs="Tahoma"/>
-          <w:b/>
-          <w:bCs/>
-          <w:sz w:val="20"/>
-          <w:szCs w:val="20"/>
-          <w:lang w:val="es-MX"/>
-        </w:rPr>
-        <w:t>Rep_admon</w:t>
-      </w:r>
-      <w:proofErr w:type="spellEnd"/>
-      <w:r>
-        <w:rPr>
-          <w:rFonts w:ascii="Tahoma" w:hAnsi="Tahoma" w:cs="Tahoma"/>
-          <w:b/>
-          <w:bCs/>
-          <w:sz w:val="20"/>
-          <w:szCs w:val="20"/>
-          <w:lang w:val="es-MX"/>
-        </w:rPr>
-        <w:t>}}</w:t>
-      </w:r>
-      <w:r>
-        <w:rPr>
-          <w:rFonts w:ascii="Tahoma" w:eastAsia="Cambria" w:hAnsi="Tahoma" w:cs="Tahoma"/>
-          <w:sz w:val="20"/>
-          <w:szCs w:val="20"/>
-        </w:rPr>
-        <w:t xml:space="preserve"> proveedor por medio de ventas de los repuestos que utiliza la empresa para los financiamientos y empleadora de la mano de obra en las reparaciones.</w:t>
-      </w:r>
-    </w:p>
-    <w:p>
-      <w:pPr>
-        <w:spacing w:after="0" w:line="240" w:lineRule="auto"/>
-        <w:jc w:val="both"/>
-        <w:rPr>
-          <w:rFonts w:ascii="Tahoma" w:eastAsia="Cambria" w:hAnsi="Tahoma" w:cs="Tahoma"/>
-          <w:sz w:val="20"/>
-          <w:szCs w:val="20"/>
-        </w:rPr>
-      </w:pPr>
-      <w:r>
-        <w:rPr>
-          <w:rFonts w:ascii="Tahoma" w:eastAsia="Cambria" w:hAnsi="Tahoma" w:cs="Tahoma"/>
-          <w:sz w:val="20"/>
-          <w:szCs w:val="20"/>
-        </w:rPr>
-        <w:t xml:space="preserve">La empresa ARRENDADORA, solo ejecutara la gestión de enlace entre el </w:t>
-      </w:r>
-      <w:r>
-        <w:rPr>
-          <w:rFonts w:ascii="Tahoma" w:eastAsia="Cambria" w:hAnsi="Tahoma" w:cs="Tahoma"/>
-          <w:sz w:val="20"/>
-          <w:szCs w:val="20"/>
-        </w:rPr>
-        <w:t>ARRENDATARIO y</w:t>
-      </w:r>
-      <w:r>
-        <w:rPr>
-          <w:rFonts w:ascii="Tahoma" w:eastAsia="Cambria" w:hAnsi="Tahoma" w:cs="Tahoma"/>
-          <w:sz w:val="20"/>
-          <w:szCs w:val="20"/>
-        </w:rPr>
-        <w:t xml:space="preserve"> el proveedor </w:t>
-      </w:r>
-      <w:r>
-        <w:rPr>
-          <w:rFonts w:ascii="Tahoma" w:hAnsi="Tahoma" w:cs="Tahoma"/>
-          <w:b/>
-          <w:bCs/>
-          <w:sz w:val="20"/>
-          <w:szCs w:val="20"/>
-          <w:lang w:val="es-MX"/>
-        </w:rPr>
-        <w:t>{{</w:t>
-      </w:r>
-      <w:proofErr w:type="spellStart"/>
-      <w:r>
-        <w:rPr>
-          <w:rFonts w:ascii="Tahoma" w:hAnsi="Tahoma" w:cs="Tahoma"/>
-          <w:b/>
-          <w:bCs/>
-          <w:sz w:val="20"/>
-          <w:szCs w:val="20"/>
-          <w:lang w:val="es-MX"/>
-        </w:rPr>
-        <w:t>Rep_admon</w:t>
-      </w:r>
-      <w:proofErr w:type="spellEnd"/>
-      <w:r>
-        <w:rPr>
-          <w:rFonts w:ascii="Tahoma" w:hAnsi="Tahoma" w:cs="Tahoma"/>
-          <w:b/>
-          <w:bCs/>
-          <w:sz w:val="20"/>
-          <w:szCs w:val="20"/>
-          <w:lang w:val="es-MX"/>
-        </w:rPr>
-        <w:t>}}</w:t>
+          <w:b/>
+          <w:sz w:val="20"/>
+          <w:szCs w:val="20"/>
+          <w:u w:val="single"/>
+        </w:rPr>
+        <w:t>LA INFORMACION DEL CHOFER PARA EL USUARIO</w:t>
+      </w:r>
+    </w:p>
+    <w:p>
+      <w:pPr>
+        <w:spacing w:after="0" w:line="240" w:lineRule="auto"/>
+        <w:jc w:val="both"/>
+        <w:rPr>
+          <w:rFonts w:ascii="Tahoma" w:eastAsia="Cambria" w:hAnsi="Tahoma" w:cs="Tahoma"/>
+          <w:sz w:val="20"/>
+          <w:szCs w:val="20"/>
+        </w:rPr>
+      </w:pPr>
+      <w:r>
+        <w:rPr>
+          <w:rFonts w:ascii="Tahoma" w:eastAsia="Cambria" w:hAnsi="Tahoma" w:cs="Tahoma"/>
+          <w:sz w:val="20"/>
+          <w:szCs w:val="20"/>
+        </w:rPr>
+        <w:t xml:space="preserve">Por seguridad de las partes y de los pasajeros que aborden el vehículo arrendado, se mantendrá en lugar visible los datos de conductor que esté arrendando el bien en ese momento, por lo que </w:t>
+      </w:r>
+      <w:r>
+        <w:rPr>
+          <w:rFonts w:ascii="Tahoma" w:eastAsia="Cambria" w:hAnsi="Tahoma" w:cs="Tahoma"/>
+          <w:sz w:val="20"/>
+          <w:szCs w:val="20"/>
+        </w:rPr>
+        <w:t>esta</w:t>
+      </w:r>
+      <w:r>
+        <w:rPr>
+          <w:rFonts w:ascii="Tahoma" w:eastAsia="Cambria" w:hAnsi="Tahoma" w:cs="Tahoma"/>
+          <w:sz w:val="20"/>
+          <w:szCs w:val="20"/>
+        </w:rPr>
+        <w:t xml:space="preserve"> calcomanía será objeto de inspección diaria y prohibida su remoción por parte del ARRENDATARIO. Por tanto, Autoriza el ARRENDATARIO mediante este contrato al ARRENDADOR, para que exponga sus generales dentro del vehículo como medida de seguridad del usuario del transporte, que utilice o aborde el vehículo conducido por el ARRENDATARIO. Y acepta que la denuncia comprobada de </w:t>
       </w:r>
       <w:r>
         <w:rPr>
@@ -4684,997 +5402,7 @@
           <w:sz w:val="20"/>
           <w:szCs w:val="20"/>
         </w:rPr>
-        <w:t xml:space="preserve">en cuanto a reclamo por calidad de </w:t>
-      </w:r>
-      <w:r>
-        <w:rPr>
-          <w:rFonts w:ascii="Tahoma" w:eastAsia="Cambria" w:hAnsi="Tahoma" w:cs="Tahoma"/>
-          <w:sz w:val="20"/>
-          <w:szCs w:val="20"/>
-        </w:rPr>
-        <w:t>piezas y</w:t>
-      </w:r>
-      <w:r>
-        <w:rPr>
-          <w:rFonts w:ascii="Tahoma" w:eastAsia="Cambria" w:hAnsi="Tahoma" w:cs="Tahoma"/>
-          <w:sz w:val="20"/>
-          <w:szCs w:val="20"/>
-        </w:rPr>
-        <w:t xml:space="preserve"> la mano de obra </w:t>
-      </w:r>
-      <w:r>
-        <w:rPr>
-          <w:rFonts w:ascii="Tahoma" w:eastAsia="Cambria" w:hAnsi="Tahoma" w:cs="Tahoma"/>
-          <w:sz w:val="20"/>
-          <w:szCs w:val="20"/>
-        </w:rPr>
-        <w:t>por reparación</w:t>
-      </w:r>
-      <w:r>
-        <w:rPr>
-          <w:rFonts w:ascii="Tahoma" w:eastAsia="Cambria" w:hAnsi="Tahoma" w:cs="Tahoma"/>
-          <w:sz w:val="20"/>
-          <w:szCs w:val="20"/>
-        </w:rPr>
-        <w:t xml:space="preserve"> </w:t>
-      </w:r>
-    </w:p>
-    <w:p>
-      <w:pPr>
-        <w:spacing w:after="0" w:line="240" w:lineRule="auto"/>
-        <w:jc w:val="both"/>
-        <w:rPr>
-          <w:rFonts w:ascii="Tahoma" w:eastAsia="Cambria" w:hAnsi="Tahoma" w:cs="Tahoma"/>
-          <w:sz w:val="20"/>
-          <w:szCs w:val="20"/>
-        </w:rPr>
-      </w:pPr>
-    </w:p>
-    <w:p>
-      <w:pPr>
-        <w:spacing w:after="0" w:line="240" w:lineRule="auto"/>
-        <w:jc w:val="both"/>
-        <w:rPr>
-          <w:rFonts w:ascii="Tahoma" w:eastAsia="Cambria" w:hAnsi="Tahoma" w:cs="Tahoma"/>
-          <w:b/>
-          <w:sz w:val="20"/>
-          <w:szCs w:val="20"/>
-          <w:u w:val="single"/>
-        </w:rPr>
-      </w:pPr>
-      <w:r>
-        <w:rPr>
-          <w:rFonts w:ascii="Tahoma" w:eastAsia="Cambria" w:hAnsi="Tahoma" w:cs="Tahoma"/>
-          <w:b/>
-          <w:sz w:val="20"/>
-          <w:szCs w:val="20"/>
-          <w:u w:val="single"/>
-        </w:rPr>
-        <w:t>15</w:t>
-      </w:r>
-      <w:r>
-        <w:rPr>
-          <w:rFonts w:ascii="Tahoma" w:eastAsia="Cambria" w:hAnsi="Tahoma" w:cs="Tahoma"/>
-          <w:b/>
-          <w:sz w:val="20"/>
-          <w:szCs w:val="20"/>
-          <w:u w:val="single"/>
-        </w:rPr>
-        <w:t>-DEPOSITO DE GARANTIA</w:t>
-      </w:r>
-      <w:r>
-        <w:rPr>
-          <w:rFonts w:ascii="Tahoma" w:eastAsia="Cambria" w:hAnsi="Tahoma" w:cs="Tahoma"/>
-          <w:b/>
-          <w:sz w:val="20"/>
-          <w:szCs w:val="20"/>
-          <w:u w:val="single"/>
-        </w:rPr>
-        <w:t xml:space="preserve"> </w:t>
-      </w:r>
-    </w:p>
-    <w:p>
-      <w:pPr>
-        <w:spacing w:after="0" w:line="240" w:lineRule="auto"/>
-        <w:jc w:val="both"/>
-        <w:rPr>
-          <w:rFonts w:ascii="Tahoma" w:hAnsi="Tahoma" w:cs="Tahoma"/>
-          <w:b/>
-          <w:bCs/>
-          <w:sz w:val="20"/>
-          <w:szCs w:val="20"/>
-          <w:lang w:val="es-MX"/>
-        </w:rPr>
-      </w:pPr>
-      <w:r>
-        <w:rPr>
-          <w:rFonts w:ascii="Tahoma" w:eastAsia="Cambria" w:hAnsi="Tahoma" w:cs="Tahoma"/>
-          <w:sz w:val="20"/>
-          <w:szCs w:val="20"/>
-        </w:rPr>
-        <w:t>Se condiciona la contratación al pago en concepto de depósito en garantía de la suma de</w:t>
-      </w:r>
-      <w:r>
-        <w:rPr>
-          <w:rFonts w:ascii="Tahoma" w:eastAsia="Cambria" w:hAnsi="Tahoma" w:cs="Tahoma"/>
-          <w:sz w:val="20"/>
-          <w:szCs w:val="20"/>
-        </w:rPr>
-        <w:t xml:space="preserve"> </w:t>
-      </w:r>
-      <w:r>
-        <w:rPr>
-          <w:rFonts w:ascii="Tahoma" w:hAnsi="Tahoma" w:cs="Tahoma"/>
-          <w:b/>
-          <w:bCs/>
-          <w:sz w:val="20"/>
-          <w:szCs w:val="20"/>
-          <w:lang w:val="es-MX"/>
-        </w:rPr>
-        <w:t>{{</w:t>
-      </w:r>
-      <w:proofErr w:type="spellStart"/>
-      <w:r>
-        <w:rPr>
-          <w:rFonts w:ascii="Tahoma" w:hAnsi="Tahoma" w:cs="Tahoma"/>
-          <w:b/>
-          <w:bCs/>
-          <w:sz w:val="20"/>
-          <w:szCs w:val="20"/>
-          <w:lang w:val="es-MX"/>
-        </w:rPr>
-        <w:t>wDepGar</w:t>
-      </w:r>
-      <w:proofErr w:type="spellEnd"/>
-      <w:r>
-        <w:rPr>
-          <w:rFonts w:ascii="Tahoma" w:hAnsi="Tahoma" w:cs="Tahoma"/>
-          <w:b/>
-          <w:bCs/>
-          <w:sz w:val="20"/>
-          <w:szCs w:val="20"/>
-          <w:lang w:val="es-MX"/>
-        </w:rPr>
-        <w:t>}}</w:t>
-      </w:r>
-      <w:r>
-        <w:rPr>
-          <w:rFonts w:ascii="Tahoma" w:eastAsia="Cambria" w:hAnsi="Tahoma" w:cs="Tahoma"/>
-          <w:sz w:val="20"/>
-          <w:szCs w:val="20"/>
-          <w:lang w:val="es-MX"/>
-        </w:rPr>
-        <w:t xml:space="preserve"> </w:t>
-      </w:r>
-      <w:r>
-        <w:rPr>
-          <w:rFonts w:ascii="Tahoma" w:eastAsia="Cambria" w:hAnsi="Tahoma" w:cs="Tahoma"/>
-          <w:sz w:val="20"/>
-          <w:szCs w:val="20"/>
-        </w:rPr>
-        <w:t xml:space="preserve">con 00/100 moneda de curso legal de los Estados Unidos de América </w:t>
-      </w:r>
-      <w:r>
-        <w:rPr>
-          <w:rFonts w:ascii="Tahoma" w:eastAsia="Cambria" w:hAnsi="Tahoma" w:cs="Tahoma"/>
-          <w:b/>
-          <w:sz w:val="20"/>
-          <w:szCs w:val="20"/>
-        </w:rPr>
-        <w:t>(</w:t>
-      </w:r>
-      <w:r>
-        <w:rPr>
-          <w:rFonts w:ascii="Tahoma" w:hAnsi="Tahoma" w:cs="Tahoma"/>
-          <w:b/>
-          <w:bCs/>
-          <w:sz w:val="20"/>
-          <w:szCs w:val="20"/>
-          <w:lang w:val="es-MX"/>
-        </w:rPr>
-        <w:t>{{</w:t>
-      </w:r>
-      <w:proofErr w:type="spellStart"/>
-      <w:r>
-        <w:rPr>
-          <w:rFonts w:ascii="Tahoma" w:hAnsi="Tahoma" w:cs="Tahoma"/>
-          <w:b/>
-          <w:bCs/>
-          <w:sz w:val="20"/>
-          <w:szCs w:val="20"/>
-          <w:lang w:val="es-MX"/>
-        </w:rPr>
-        <w:t>vDepGar</w:t>
-      </w:r>
-      <w:proofErr w:type="spellEnd"/>
-      <w:r>
-        <w:rPr>
-          <w:rFonts w:ascii="Tahoma" w:hAnsi="Tahoma" w:cs="Tahoma"/>
-          <w:b/>
-          <w:bCs/>
-          <w:sz w:val="20"/>
-          <w:szCs w:val="20"/>
-          <w:lang w:val="es-MX"/>
-        </w:rPr>
-        <w:t>}}</w:t>
-      </w:r>
-      <w:r>
-        <w:rPr>
-          <w:rFonts w:ascii="Tahoma" w:eastAsia="Cambria" w:hAnsi="Tahoma" w:cs="Tahoma"/>
-          <w:b/>
-          <w:sz w:val="20"/>
-          <w:szCs w:val="20"/>
-        </w:rPr>
-        <w:t>)</w:t>
-      </w:r>
-      <w:r>
-        <w:rPr>
-          <w:rFonts w:ascii="Tahoma" w:eastAsia="Cambria" w:hAnsi="Tahoma" w:cs="Tahoma"/>
-          <w:sz w:val="20"/>
-          <w:szCs w:val="20"/>
-        </w:rPr>
-        <w:t xml:space="preserve"> por auto </w:t>
-      </w:r>
-      <w:r>
-        <w:rPr>
-          <w:rFonts w:ascii="Tahoma" w:hAnsi="Tahoma" w:cs="Tahoma"/>
-          <w:b/>
-          <w:bCs/>
-          <w:sz w:val="20"/>
-          <w:szCs w:val="20"/>
-          <w:lang w:val="es-MX"/>
-        </w:rPr>
-        <w:t>{{</w:t>
-      </w:r>
-      <w:proofErr w:type="spellStart"/>
-      <w:r>
-        <w:rPr>
-          <w:rFonts w:ascii="Tahoma" w:hAnsi="Tahoma" w:cs="Tahoma"/>
-          <w:b/>
-          <w:bCs/>
-          <w:sz w:val="20"/>
-          <w:szCs w:val="20"/>
-          <w:lang w:val="es-MX"/>
-        </w:rPr>
-        <w:t>wTipAut</w:t>
-      </w:r>
-      <w:proofErr w:type="spellEnd"/>
-      <w:r>
-        <w:rPr>
-          <w:rFonts w:ascii="Tahoma" w:hAnsi="Tahoma" w:cs="Tahoma"/>
-          <w:b/>
-          <w:bCs/>
-          <w:sz w:val="20"/>
-          <w:szCs w:val="20"/>
-          <w:lang w:val="es-MX"/>
-        </w:rPr>
-        <w:t>}}</w:t>
-      </w:r>
-      <w:r>
-        <w:rPr>
-          <w:rFonts w:ascii="Tahoma" w:hAnsi="Tahoma" w:cs="Tahoma"/>
-          <w:b/>
-          <w:bCs/>
-          <w:sz w:val="20"/>
-          <w:szCs w:val="20"/>
-          <w:lang w:val="es-MX"/>
-        </w:rPr>
-        <w:t>.</w:t>
-      </w:r>
-    </w:p>
-    <w:p>
-      <w:pPr>
-        <w:spacing w:after="0" w:line="240" w:lineRule="auto"/>
-        <w:jc w:val="both"/>
-        <w:rPr>
-          <w:rFonts w:ascii="Tahoma" w:eastAsia="Cambria" w:hAnsi="Tahoma" w:cs="Tahoma"/>
-          <w:b/>
-          <w:bCs/>
-          <w:color w:val="FF0000"/>
-          <w:sz w:val="20"/>
-          <w:szCs w:val="20"/>
-        </w:rPr>
-      </w:pPr>
-    </w:p>
-    <w:p>
-      <w:pPr>
-        <w:spacing w:after="0" w:line="240" w:lineRule="auto"/>
-        <w:jc w:val="both"/>
-        <w:rPr>
-          <w:rFonts w:ascii="Tahoma" w:eastAsia="Cambria" w:hAnsi="Tahoma" w:cs="Tahoma"/>
-          <w:b/>
-          <w:sz w:val="20"/>
-          <w:szCs w:val="20"/>
-          <w:u w:val="single"/>
-        </w:rPr>
-      </w:pPr>
-      <w:r>
-        <w:rPr>
-          <w:rFonts w:ascii="Tahoma" w:eastAsia="Cambria" w:hAnsi="Tahoma" w:cs="Tahoma"/>
-          <w:b/>
-          <w:sz w:val="20"/>
-          <w:szCs w:val="20"/>
-          <w:u w:val="single"/>
-        </w:rPr>
-        <w:t>16</w:t>
-      </w:r>
-      <w:r>
-        <w:rPr>
-          <w:rFonts w:ascii="Tahoma" w:eastAsia="Cambria" w:hAnsi="Tahoma" w:cs="Tahoma"/>
-          <w:b/>
-          <w:sz w:val="20"/>
-          <w:szCs w:val="20"/>
-          <w:u w:val="single"/>
-        </w:rPr>
-        <w:t xml:space="preserve">-HORARIO DE PAGO </w:t>
-      </w:r>
-    </w:p>
-    <w:p>
-      <w:pPr>
-        <w:spacing w:after="0" w:line="240" w:lineRule="auto"/>
-        <w:jc w:val="both"/>
-        <w:rPr>
-          <w:rFonts w:ascii="Tahoma" w:eastAsia="Cambria" w:hAnsi="Tahoma" w:cs="Tahoma"/>
-          <w:sz w:val="20"/>
-          <w:szCs w:val="20"/>
-        </w:rPr>
-      </w:pPr>
-      <w:r>
-        <w:rPr>
-          <w:rFonts w:ascii="Tahoma" w:eastAsia="Cambria" w:hAnsi="Tahoma" w:cs="Tahoma"/>
-          <w:sz w:val="20"/>
-          <w:szCs w:val="20"/>
-        </w:rPr>
-        <w:t>EL Horario de servicios del ARRENDADOR es de lunes a sábado de 8:</w:t>
-      </w:r>
-      <w:r>
-        <w:rPr>
-          <w:rFonts w:ascii="Tahoma" w:eastAsia="Cambria" w:hAnsi="Tahoma" w:cs="Tahoma"/>
-          <w:sz w:val="20"/>
-          <w:szCs w:val="20"/>
-        </w:rPr>
-        <w:t>00</w:t>
-      </w:r>
-      <w:r>
-        <w:rPr>
-          <w:rFonts w:ascii="Tahoma" w:eastAsia="Cambria" w:hAnsi="Tahoma" w:cs="Tahoma"/>
-          <w:sz w:val="20"/>
-          <w:szCs w:val="20"/>
-        </w:rPr>
-        <w:t xml:space="preserve"> am a </w:t>
-      </w:r>
-      <w:r>
-        <w:rPr>
-          <w:rFonts w:ascii="Tahoma" w:eastAsia="Cambria" w:hAnsi="Tahoma" w:cs="Tahoma"/>
-          <w:sz w:val="20"/>
-          <w:szCs w:val="20"/>
-        </w:rPr>
-        <w:t>8</w:t>
-      </w:r>
-      <w:r>
-        <w:rPr>
-          <w:rFonts w:ascii="Tahoma" w:eastAsia="Cambria" w:hAnsi="Tahoma" w:cs="Tahoma"/>
-          <w:sz w:val="20"/>
-          <w:szCs w:val="20"/>
-        </w:rPr>
-        <w:t>:</w:t>
-      </w:r>
-      <w:r>
-        <w:rPr>
-          <w:rFonts w:ascii="Tahoma" w:eastAsia="Cambria" w:hAnsi="Tahoma" w:cs="Tahoma"/>
-          <w:sz w:val="20"/>
-          <w:szCs w:val="20"/>
-        </w:rPr>
-        <w:t>0</w:t>
-      </w:r>
-      <w:r>
-        <w:rPr>
-          <w:rFonts w:ascii="Tahoma" w:eastAsia="Cambria" w:hAnsi="Tahoma" w:cs="Tahoma"/>
-          <w:sz w:val="20"/>
-          <w:szCs w:val="20"/>
-        </w:rPr>
-        <w:t>0 pm</w:t>
-      </w:r>
-      <w:r>
-        <w:rPr>
-          <w:rFonts w:ascii="Tahoma" w:eastAsia="Cambria" w:hAnsi="Tahoma" w:cs="Tahoma"/>
-          <w:sz w:val="20"/>
-          <w:szCs w:val="20"/>
-        </w:rPr>
-        <w:t xml:space="preserve"> por medio de los medios de pagos permitidos de forma electrónica </w:t>
-      </w:r>
-      <w:proofErr w:type="spellStart"/>
-      <w:r>
-        <w:rPr>
-          <w:rFonts w:ascii="Tahoma" w:eastAsia="Cambria" w:hAnsi="Tahoma" w:cs="Tahoma"/>
-          <w:sz w:val="20"/>
-          <w:szCs w:val="20"/>
-        </w:rPr>
-        <w:t>Nequi</w:t>
-      </w:r>
-      <w:proofErr w:type="spellEnd"/>
-      <w:r>
-        <w:rPr>
-          <w:rFonts w:ascii="Tahoma" w:eastAsia="Cambria" w:hAnsi="Tahoma" w:cs="Tahoma"/>
-          <w:sz w:val="20"/>
-          <w:szCs w:val="20"/>
-        </w:rPr>
-        <w:t xml:space="preserve"> y </w:t>
-      </w:r>
-      <w:proofErr w:type="spellStart"/>
-      <w:r>
-        <w:rPr>
-          <w:rFonts w:ascii="Tahoma" w:eastAsia="Cambria" w:hAnsi="Tahoma" w:cs="Tahoma"/>
-          <w:sz w:val="20"/>
-          <w:szCs w:val="20"/>
-        </w:rPr>
-        <w:t>Arp</w:t>
-      </w:r>
-      <w:proofErr w:type="spellEnd"/>
-      <w:r>
-        <w:rPr>
-          <w:rFonts w:ascii="Tahoma" w:eastAsia="Cambria" w:hAnsi="Tahoma" w:cs="Tahoma"/>
-          <w:sz w:val="20"/>
-          <w:szCs w:val="20"/>
-        </w:rPr>
-        <w:t>,</w:t>
-      </w:r>
-      <w:r>
-        <w:rPr>
-          <w:rFonts w:ascii="Tahoma" w:eastAsia="Cambria" w:hAnsi="Tahoma" w:cs="Tahoma"/>
-          <w:sz w:val="20"/>
-          <w:szCs w:val="20"/>
-        </w:rPr>
-        <w:t xml:space="preserve"> por tanto, los </w:t>
-      </w:r>
-      <w:r>
-        <w:rPr>
-          <w:rFonts w:ascii="Tahoma" w:eastAsia="Cambria" w:hAnsi="Tahoma" w:cs="Tahoma"/>
-          <w:sz w:val="20"/>
-          <w:szCs w:val="20"/>
-        </w:rPr>
-        <w:t>pagos diarios</w:t>
-      </w:r>
-      <w:r>
-        <w:rPr>
-          <w:rFonts w:ascii="Tahoma" w:eastAsia="Cambria" w:hAnsi="Tahoma" w:cs="Tahoma"/>
-          <w:sz w:val="20"/>
-          <w:szCs w:val="20"/>
-        </w:rPr>
-        <w:t xml:space="preserve"> de ARRENDAMIENTO, deberá cumplirse en dentro del mismo, para evitar recargo o se invoque incumpliendo de contrato por pagos atrasados.</w:t>
-      </w:r>
-    </w:p>
-    <w:p>
-      <w:pPr>
-        <w:spacing w:after="0" w:line="240" w:lineRule="auto"/>
-        <w:jc w:val="both"/>
-        <w:rPr>
-          <w:rFonts w:ascii="Tahoma" w:eastAsia="Cambria" w:hAnsi="Tahoma" w:cs="Tahoma"/>
-          <w:sz w:val="20"/>
-          <w:szCs w:val="20"/>
-        </w:rPr>
-      </w:pPr>
-      <w:r>
-        <w:rPr>
-          <w:rFonts w:ascii="Tahoma" w:eastAsia="Cambria" w:hAnsi="Tahoma" w:cs="Tahoma"/>
-          <w:sz w:val="20"/>
-          <w:szCs w:val="20"/>
-        </w:rPr>
-        <w:t xml:space="preserve">Se entiende que dentro del presente contrato no se obliga el pago de los </w:t>
-      </w:r>
-      <w:proofErr w:type="gramStart"/>
-      <w:r>
-        <w:rPr>
-          <w:rFonts w:ascii="Tahoma" w:eastAsia="Cambria" w:hAnsi="Tahoma" w:cs="Tahoma"/>
-          <w:sz w:val="20"/>
-          <w:szCs w:val="20"/>
-        </w:rPr>
-        <w:t>días domingos</w:t>
-      </w:r>
-      <w:proofErr w:type="gramEnd"/>
-      <w:r>
-        <w:rPr>
-          <w:rFonts w:ascii="Tahoma" w:eastAsia="Cambria" w:hAnsi="Tahoma" w:cs="Tahoma"/>
-          <w:sz w:val="20"/>
-          <w:szCs w:val="20"/>
-        </w:rPr>
-        <w:t xml:space="preserve"> en concepto de cuotas, pero podrá manifestar el ARRENDATARIO, si desea acelerar el término de su contrato, incluyendo los </w:t>
-      </w:r>
-      <w:proofErr w:type="gramStart"/>
-      <w:r>
-        <w:rPr>
-          <w:rFonts w:ascii="Tahoma" w:eastAsia="Cambria" w:hAnsi="Tahoma" w:cs="Tahoma"/>
-          <w:sz w:val="20"/>
-          <w:szCs w:val="20"/>
-        </w:rPr>
-        <w:t>días domingos</w:t>
-      </w:r>
-      <w:proofErr w:type="gramEnd"/>
-      <w:r>
-        <w:rPr>
-          <w:rFonts w:ascii="Tahoma" w:eastAsia="Cambria" w:hAnsi="Tahoma" w:cs="Tahoma"/>
-          <w:sz w:val="20"/>
-          <w:szCs w:val="20"/>
-        </w:rPr>
-        <w:t xml:space="preserve"> y en este caso el ARRENDADOR computará que no se pague a tiempo como multa.</w:t>
-      </w:r>
-    </w:p>
-    <w:p>
-      <w:pPr>
-        <w:spacing w:after="0" w:line="240" w:lineRule="auto"/>
-        <w:jc w:val="both"/>
-        <w:rPr>
-          <w:rFonts w:ascii="Tahoma" w:eastAsia="Cambria" w:hAnsi="Tahoma" w:cs="Tahoma"/>
-          <w:sz w:val="20"/>
-          <w:szCs w:val="20"/>
-        </w:rPr>
-      </w:pPr>
-    </w:p>
-    <w:p>
-      <w:pPr>
-        <w:spacing w:after="0" w:line="240" w:lineRule="auto"/>
-        <w:jc w:val="both"/>
-        <w:rPr>
-          <w:rFonts w:ascii="Tahoma" w:eastAsia="Cambria" w:hAnsi="Tahoma" w:cs="Tahoma"/>
-          <w:sz w:val="20"/>
-          <w:szCs w:val="20"/>
-        </w:rPr>
-      </w:pPr>
-      <w:r>
-        <w:rPr>
-          <w:rFonts w:ascii="Tahoma" w:eastAsia="Cambria" w:hAnsi="Tahoma" w:cs="Tahoma"/>
-          <w:b/>
-          <w:sz w:val="20"/>
-          <w:szCs w:val="20"/>
-          <w:u w:val="single"/>
-        </w:rPr>
-        <w:t>17</w:t>
-      </w:r>
-      <w:r>
-        <w:rPr>
-          <w:rFonts w:ascii="Tahoma" w:eastAsia="Cambria" w:hAnsi="Tahoma" w:cs="Tahoma"/>
-          <w:b/>
-          <w:sz w:val="20"/>
-          <w:szCs w:val="20"/>
-          <w:u w:val="single"/>
-        </w:rPr>
-        <w:t>-RECARGO POR INCUMPLIMINETO DE PAGO DIARIO</w:t>
-      </w:r>
-    </w:p>
-    <w:p>
-      <w:pPr>
-        <w:spacing w:after="0" w:line="240" w:lineRule="auto"/>
-        <w:jc w:val="both"/>
-        <w:rPr>
-          <w:rFonts w:ascii="Tahoma" w:eastAsia="Cambria" w:hAnsi="Tahoma" w:cs="Tahoma"/>
-          <w:sz w:val="20"/>
-          <w:szCs w:val="20"/>
-        </w:rPr>
-      </w:pPr>
-      <w:r>
-        <w:rPr>
-          <w:rFonts w:ascii="Tahoma" w:eastAsia="Cambria" w:hAnsi="Tahoma" w:cs="Tahoma"/>
-          <w:sz w:val="20"/>
-          <w:szCs w:val="20"/>
-        </w:rPr>
-        <w:t xml:space="preserve">Acepta el ARRENDATARIO </w:t>
-      </w:r>
-      <w:r>
-        <w:rPr>
-          <w:rFonts w:ascii="Tahoma" w:eastAsia="Cambria" w:hAnsi="Tahoma" w:cs="Tahoma"/>
-          <w:sz w:val="20"/>
-          <w:szCs w:val="20"/>
-        </w:rPr>
-        <w:t>que,</w:t>
-      </w:r>
-      <w:r>
-        <w:rPr>
-          <w:rFonts w:ascii="Tahoma" w:eastAsia="Cambria" w:hAnsi="Tahoma" w:cs="Tahoma"/>
-          <w:sz w:val="20"/>
-          <w:szCs w:val="20"/>
-        </w:rPr>
-        <w:t xml:space="preserve"> por retraso del pago diario de la cuota, se </w:t>
-      </w:r>
-      <w:r>
-        <w:rPr>
-          <w:rFonts w:ascii="Tahoma" w:eastAsia="Cambria" w:hAnsi="Tahoma" w:cs="Tahoma"/>
-          <w:sz w:val="20"/>
-          <w:szCs w:val="20"/>
-        </w:rPr>
-        <w:t>le impondrá</w:t>
-      </w:r>
-      <w:r>
-        <w:rPr>
-          <w:rFonts w:ascii="Tahoma" w:eastAsia="Cambria" w:hAnsi="Tahoma" w:cs="Tahoma"/>
-          <w:sz w:val="20"/>
-          <w:szCs w:val="20"/>
-        </w:rPr>
-        <w:t xml:space="preserve"> una multa de </w:t>
-      </w:r>
-      <w:r>
-        <w:rPr>
-          <w:rFonts w:ascii="Tahoma" w:eastAsia="Cambria" w:hAnsi="Tahoma" w:cs="Tahoma"/>
-          <w:sz w:val="20"/>
-          <w:szCs w:val="20"/>
-        </w:rPr>
-        <w:t>CINCO dólares</w:t>
-      </w:r>
-      <w:r>
-        <w:rPr>
-          <w:rFonts w:ascii="Tahoma" w:eastAsia="Cambria" w:hAnsi="Tahoma" w:cs="Tahoma"/>
-          <w:sz w:val="20"/>
-          <w:szCs w:val="20"/>
-        </w:rPr>
-        <w:t xml:space="preserve"> con 00/100 moneda de curso legal de los Estados Unidos de América (U$ 5.00) por cada día de retraso.</w:t>
-      </w:r>
-    </w:p>
-    <w:p>
-      <w:pPr>
-        <w:spacing w:after="0" w:line="240" w:lineRule="auto"/>
-        <w:jc w:val="both"/>
-        <w:rPr>
-          <w:rFonts w:ascii="Tahoma" w:eastAsia="Cambria" w:hAnsi="Tahoma" w:cs="Tahoma"/>
-          <w:sz w:val="20"/>
-          <w:szCs w:val="20"/>
-        </w:rPr>
-      </w:pPr>
-      <w:r>
-        <w:rPr>
-          <w:rFonts w:ascii="Tahoma" w:eastAsia="Cambria" w:hAnsi="Tahoma" w:cs="Tahoma"/>
-          <w:sz w:val="20"/>
-          <w:szCs w:val="20"/>
-        </w:rPr>
-        <w:t>El incumplimiento de un (1) pago, sin autorización del ARRENDADOR, provocará la pérdida de los derechos previstos en el presente contrato.</w:t>
-      </w:r>
-    </w:p>
-    <w:p>
-      <w:pPr>
-        <w:spacing w:after="0" w:line="240" w:lineRule="auto"/>
-        <w:jc w:val="both"/>
-        <w:rPr>
-          <w:rFonts w:ascii="Tahoma" w:eastAsia="Cambria" w:hAnsi="Tahoma" w:cs="Tahoma"/>
-          <w:sz w:val="20"/>
-          <w:szCs w:val="20"/>
-        </w:rPr>
-      </w:pPr>
-    </w:p>
-    <w:p>
-      <w:pPr>
-        <w:spacing w:after="0" w:line="240" w:lineRule="auto"/>
-        <w:jc w:val="both"/>
-        <w:rPr>
-          <w:rFonts w:ascii="Tahoma" w:eastAsia="Cambria" w:hAnsi="Tahoma" w:cs="Tahoma"/>
-          <w:sz w:val="20"/>
-          <w:szCs w:val="20"/>
-        </w:rPr>
-      </w:pPr>
-      <w:r>
-        <w:rPr>
-          <w:rFonts w:ascii="Tahoma" w:eastAsia="Cambria" w:hAnsi="Tahoma" w:cs="Tahoma"/>
-          <w:b/>
-          <w:sz w:val="20"/>
-          <w:szCs w:val="20"/>
-          <w:u w:val="single"/>
-        </w:rPr>
-        <w:t>18</w:t>
-      </w:r>
-      <w:r>
-        <w:rPr>
-          <w:rFonts w:ascii="Tahoma" w:eastAsia="Cambria" w:hAnsi="Tahoma" w:cs="Tahoma"/>
-          <w:b/>
-          <w:sz w:val="20"/>
-          <w:szCs w:val="20"/>
-          <w:u w:val="single"/>
-        </w:rPr>
-        <w:t>-KILOMETRAJE DE RECORRIDO DEL VEHICULO DIARIO</w:t>
-      </w:r>
-    </w:p>
-    <w:p>
-      <w:pPr>
-        <w:spacing w:after="0" w:line="240" w:lineRule="auto"/>
-        <w:jc w:val="both"/>
-        <w:rPr>
-          <w:rFonts w:ascii="Tahoma" w:eastAsia="Cambria" w:hAnsi="Tahoma" w:cs="Tahoma"/>
-          <w:sz w:val="20"/>
-          <w:szCs w:val="20"/>
-        </w:rPr>
-      </w:pPr>
-      <w:r>
-        <w:rPr>
-          <w:rFonts w:ascii="Tahoma" w:eastAsia="Cambria" w:hAnsi="Tahoma" w:cs="Tahoma"/>
-          <w:sz w:val="20"/>
-          <w:szCs w:val="20"/>
-        </w:rPr>
-        <w:t xml:space="preserve">El kilometraje diario de uso permitido es de </w:t>
-      </w:r>
-      <w:r>
-        <w:rPr>
-          <w:rFonts w:ascii="Tahoma" w:eastAsia="Cambria" w:hAnsi="Tahoma" w:cs="Tahoma"/>
-          <w:sz w:val="20"/>
-          <w:szCs w:val="20"/>
-        </w:rPr>
-        <w:t>TRESCIENTOS</w:t>
-      </w:r>
-      <w:r>
-        <w:rPr>
-          <w:rFonts w:ascii="Tahoma" w:eastAsia="Cambria" w:hAnsi="Tahoma" w:cs="Tahoma"/>
-          <w:sz w:val="20"/>
-          <w:szCs w:val="20"/>
-        </w:rPr>
-        <w:t xml:space="preserve"> CINCUENTA</w:t>
-      </w:r>
-      <w:r>
-        <w:rPr>
-          <w:rFonts w:ascii="Tahoma" w:eastAsia="Cambria" w:hAnsi="Tahoma" w:cs="Tahoma"/>
-          <w:sz w:val="20"/>
-          <w:szCs w:val="20"/>
-        </w:rPr>
-        <w:t xml:space="preserve"> (</w:t>
-      </w:r>
-      <w:r>
-        <w:rPr>
-          <w:rFonts w:ascii="Tahoma" w:eastAsia="Cambria" w:hAnsi="Tahoma" w:cs="Tahoma"/>
-          <w:sz w:val="20"/>
-          <w:szCs w:val="20"/>
-        </w:rPr>
-        <w:t>3</w:t>
-      </w:r>
-      <w:r>
-        <w:rPr>
-          <w:rFonts w:ascii="Tahoma" w:eastAsia="Cambria" w:hAnsi="Tahoma" w:cs="Tahoma"/>
-          <w:sz w:val="20"/>
-          <w:szCs w:val="20"/>
-        </w:rPr>
-        <w:t>50</w:t>
-      </w:r>
-      <w:r>
-        <w:rPr>
-          <w:rFonts w:ascii="Tahoma" w:eastAsia="Cambria" w:hAnsi="Tahoma" w:cs="Tahoma"/>
-          <w:sz w:val="20"/>
-          <w:szCs w:val="20"/>
-        </w:rPr>
-        <w:t>) kilómetros</w:t>
-      </w:r>
-      <w:r>
-        <w:rPr>
-          <w:rFonts w:ascii="Tahoma" w:eastAsia="Cambria" w:hAnsi="Tahoma" w:cs="Tahoma"/>
-          <w:sz w:val="20"/>
-          <w:szCs w:val="20"/>
-        </w:rPr>
-        <w:t>.  Sobrepasar este límite en repetidas ocasiones dará por terminado el contrato.</w:t>
-      </w:r>
-    </w:p>
-    <w:p>
-      <w:pPr>
-        <w:spacing w:after="0" w:line="240" w:lineRule="auto"/>
-        <w:jc w:val="both"/>
-        <w:rPr>
-          <w:rFonts w:ascii="Tahoma" w:eastAsia="Cambria" w:hAnsi="Tahoma" w:cs="Tahoma"/>
-          <w:sz w:val="20"/>
-          <w:szCs w:val="20"/>
-        </w:rPr>
-      </w:pPr>
-    </w:p>
-    <w:p>
-      <w:pPr>
-        <w:spacing w:after="0" w:line="240" w:lineRule="auto"/>
-        <w:jc w:val="both"/>
-        <w:rPr>
-          <w:rFonts w:ascii="Tahoma" w:eastAsia="Cambria" w:hAnsi="Tahoma" w:cs="Tahoma"/>
-          <w:sz w:val="20"/>
-          <w:szCs w:val="20"/>
-        </w:rPr>
-      </w:pPr>
-      <w:r>
-        <w:rPr>
-          <w:rFonts w:ascii="Tahoma" w:eastAsia="Cambria" w:hAnsi="Tahoma" w:cs="Tahoma"/>
-          <w:b/>
-          <w:sz w:val="20"/>
-          <w:szCs w:val="20"/>
-          <w:u w:val="single"/>
-        </w:rPr>
-        <w:t>19</w:t>
-      </w:r>
-      <w:r>
-        <w:rPr>
-          <w:rFonts w:ascii="Tahoma" w:eastAsia="Cambria" w:hAnsi="Tahoma" w:cs="Tahoma"/>
-          <w:b/>
-          <w:sz w:val="20"/>
-          <w:szCs w:val="20"/>
-          <w:u w:val="single"/>
-        </w:rPr>
-        <w:t>-DOCUMENTOS OBLIGATORIOS DEL VEHICULO</w:t>
-      </w:r>
-    </w:p>
-    <w:p>
-      <w:pPr>
-        <w:spacing w:after="0" w:line="240" w:lineRule="auto"/>
-        <w:jc w:val="both"/>
-        <w:rPr>
-          <w:rFonts w:ascii="Tahoma" w:eastAsia="Cambria" w:hAnsi="Tahoma" w:cs="Tahoma"/>
-          <w:sz w:val="20"/>
-          <w:szCs w:val="20"/>
-        </w:rPr>
-      </w:pPr>
-      <w:r>
-        <w:rPr>
-          <w:rFonts w:ascii="Tahoma" w:eastAsia="Cambria" w:hAnsi="Tahoma" w:cs="Tahoma"/>
-          <w:sz w:val="20"/>
-          <w:szCs w:val="20"/>
-        </w:rPr>
-        <w:t>El  ARRENDADOR suministrará al ARRENDATARIO en concepto de USO  copia de los documentos que por Ley permitan su libre tránsito y circulación para la prestación del servicio selectivo de pasajeros (Copia de certificado de operación, copia de póliza de seguro, copia de registro único vehicular, formulario de colisiones menores, copia de revisado vehicular vigente, etiqueta de Panapass), en cuyo caso  EL ARRENDATARIO   verificará que  la documentación corresponda  con la unidad arrendada, con la finalidad de evitar el pago de multas imputables a él mismo.</w:t>
-      </w:r>
-    </w:p>
-    <w:p>
-      <w:pPr>
-        <w:spacing w:after="0" w:line="240" w:lineRule="auto"/>
-        <w:jc w:val="both"/>
-        <w:rPr>
-          <w:rFonts w:ascii="Tahoma" w:eastAsia="Cambria" w:hAnsi="Tahoma" w:cs="Tahoma"/>
-          <w:sz w:val="20"/>
-          <w:szCs w:val="20"/>
-        </w:rPr>
-      </w:pPr>
-      <w:r>
-        <w:rPr>
-          <w:rFonts w:ascii="Tahoma" w:eastAsia="Cambria" w:hAnsi="Tahoma" w:cs="Tahoma"/>
-          <w:sz w:val="20"/>
-          <w:szCs w:val="20"/>
-        </w:rPr>
-        <w:t>En caso de pérdida de estos documentos tendrá un costo de reposición para el ARRENDATARIO de DIEZ dólares con 00/100 moneda de curso legal de los Estados Unidos de América (U$10.00).</w:t>
-      </w:r>
-    </w:p>
-    <w:p>
-      <w:pPr>
-        <w:spacing w:after="0" w:line="240" w:lineRule="auto"/>
-        <w:jc w:val="both"/>
-        <w:rPr>
-          <w:rFonts w:ascii="Tahoma" w:eastAsia="Cambria" w:hAnsi="Tahoma" w:cs="Tahoma"/>
-          <w:sz w:val="20"/>
-          <w:szCs w:val="20"/>
-        </w:rPr>
-      </w:pPr>
-    </w:p>
-    <w:p>
-      <w:pPr>
-        <w:spacing w:after="0" w:line="240" w:lineRule="auto"/>
-        <w:jc w:val="both"/>
-        <w:rPr>
-          <w:rFonts w:ascii="Tahoma" w:eastAsia="Cambria" w:hAnsi="Tahoma" w:cs="Tahoma"/>
-          <w:sz w:val="20"/>
-          <w:szCs w:val="20"/>
-        </w:rPr>
-      </w:pPr>
-      <w:r>
-        <w:rPr>
-          <w:rFonts w:ascii="Tahoma" w:eastAsia="Cambria" w:hAnsi="Tahoma" w:cs="Tahoma"/>
-          <w:b/>
-          <w:sz w:val="20"/>
-          <w:szCs w:val="20"/>
-          <w:u w:val="single"/>
-        </w:rPr>
-        <w:t>20</w:t>
-      </w:r>
-      <w:r>
-        <w:rPr>
-          <w:rFonts w:ascii="Tahoma" w:eastAsia="Cambria" w:hAnsi="Tahoma" w:cs="Tahoma"/>
-          <w:b/>
-          <w:sz w:val="20"/>
-          <w:szCs w:val="20"/>
-          <w:u w:val="single"/>
-        </w:rPr>
-        <w:t xml:space="preserve">-ACCESO </w:t>
-      </w:r>
-      <w:proofErr w:type="gramStart"/>
-      <w:r>
-        <w:rPr>
-          <w:rFonts w:ascii="Tahoma" w:eastAsia="Cambria" w:hAnsi="Tahoma" w:cs="Tahoma"/>
-          <w:b/>
-          <w:sz w:val="20"/>
-          <w:szCs w:val="20"/>
-          <w:u w:val="single"/>
-        </w:rPr>
-        <w:t xml:space="preserve">A </w:t>
-      </w:r>
-      <w:r>
-        <w:rPr>
-          <w:rFonts w:ascii="Tahoma" w:eastAsia="Cambria" w:hAnsi="Tahoma" w:cs="Tahoma"/>
-          <w:b/>
-          <w:sz w:val="20"/>
-          <w:szCs w:val="20"/>
-          <w:u w:val="single"/>
-        </w:rPr>
-        <w:t xml:space="preserve"> </w:t>
-      </w:r>
-      <w:r>
-        <w:rPr>
-          <w:rFonts w:ascii="Tahoma" w:eastAsia="Cambria" w:hAnsi="Tahoma" w:cs="Tahoma"/>
-          <w:b/>
-          <w:sz w:val="20"/>
-          <w:szCs w:val="20"/>
-          <w:u w:val="single"/>
-        </w:rPr>
-        <w:t>LA</w:t>
-      </w:r>
-      <w:proofErr w:type="gramEnd"/>
-      <w:r>
-        <w:rPr>
-          <w:rFonts w:ascii="Tahoma" w:eastAsia="Cambria" w:hAnsi="Tahoma" w:cs="Tahoma"/>
-          <w:b/>
-          <w:sz w:val="20"/>
-          <w:szCs w:val="20"/>
-          <w:u w:val="single"/>
-        </w:rPr>
-        <w:t xml:space="preserve"> INFORMACION DEL CHOFER PARA EL USUARIO</w:t>
-      </w:r>
-    </w:p>
-    <w:p>
-      <w:pPr>
-        <w:spacing w:after="0" w:line="240" w:lineRule="auto"/>
-        <w:jc w:val="both"/>
-        <w:rPr>
-          <w:rFonts w:ascii="Tahoma" w:eastAsia="Cambria" w:hAnsi="Tahoma" w:cs="Tahoma"/>
-          <w:sz w:val="20"/>
-          <w:szCs w:val="20"/>
-        </w:rPr>
-      </w:pPr>
-      <w:r>
-        <w:rPr>
-          <w:rFonts w:ascii="Tahoma" w:eastAsia="Cambria" w:hAnsi="Tahoma" w:cs="Tahoma"/>
-          <w:sz w:val="20"/>
-          <w:szCs w:val="20"/>
-        </w:rPr>
-        <w:t xml:space="preserve">Por seguridad de las partes y de los pasajeros que aborden el vehículo arrendado, se mantendrá en lugar visible los datos de conductor que esté arrendando el bien en ese momento, por lo que </w:t>
-      </w:r>
-      <w:r>
-        <w:rPr>
-          <w:rFonts w:ascii="Tahoma" w:eastAsia="Cambria" w:hAnsi="Tahoma" w:cs="Tahoma"/>
-          <w:sz w:val="20"/>
-          <w:szCs w:val="20"/>
-        </w:rPr>
-        <w:t>esta</w:t>
-      </w:r>
-      <w:r>
-        <w:rPr>
-          <w:rFonts w:ascii="Tahoma" w:eastAsia="Cambria" w:hAnsi="Tahoma" w:cs="Tahoma"/>
-          <w:sz w:val="20"/>
-          <w:szCs w:val="20"/>
-        </w:rPr>
-        <w:t xml:space="preserve"> calcomanía será objeto de inspección diaria y prohibida su remoción por parte del ARRENDATARIO. Por tanto, Autoriza el ARRENDATARIO mediante este contrato al ARRENDADOR, para que exponga sus generales dentro del vehículo como medida de seguridad del usuario del transporte, que utilice o aborde el vehículo conducido por el ARRENDATARIO. Y acepta que la denuncia comprobada </w:t>
-      </w:r>
-      <w:proofErr w:type="gramStart"/>
-      <w:r>
-        <w:rPr>
-          <w:rFonts w:ascii="Tahoma" w:eastAsia="Cambria" w:hAnsi="Tahoma" w:cs="Tahoma"/>
-          <w:sz w:val="20"/>
-          <w:szCs w:val="20"/>
-        </w:rPr>
-        <w:t xml:space="preserve">de </w:t>
-      </w:r>
-      <w:r>
-        <w:rPr>
-          <w:rFonts w:ascii="Tahoma" w:eastAsia="Cambria" w:hAnsi="Tahoma" w:cs="Tahoma"/>
-          <w:sz w:val="20"/>
-          <w:szCs w:val="20"/>
-        </w:rPr>
-        <w:t xml:space="preserve"> </w:t>
-      </w:r>
-      <w:r>
-        <w:rPr>
-          <w:rFonts w:ascii="Tahoma" w:eastAsia="Cambria" w:hAnsi="Tahoma" w:cs="Tahoma"/>
-          <w:sz w:val="20"/>
-          <w:szCs w:val="20"/>
-        </w:rPr>
-        <w:t>que</w:t>
-      </w:r>
-      <w:proofErr w:type="gramEnd"/>
-      <w:r>
-        <w:rPr>
-          <w:rFonts w:ascii="Tahoma" w:eastAsia="Cambria" w:hAnsi="Tahoma" w:cs="Tahoma"/>
-          <w:sz w:val="20"/>
-          <w:szCs w:val="20"/>
-        </w:rPr>
-        <w:t xml:space="preserve"> no concuerden las generales con quien conduce el vehículo, dará merito inmediato para la terminación de este contrato.</w:t>
+        <w:t>que no concuerden las generales con quien conduce el vehículo, dará merito inmediato para la terminación de este contrato.</w:t>
       </w:r>
     </w:p>
     <w:p>
@@ -5738,25 +5466,7 @@
           <w:szCs w:val="20"/>
         </w:rPr>
         <w:lastRenderedPageBreak/>
-        <w:t xml:space="preserve">Acepta el ARRENDATARIO, </w:t>
-      </w:r>
-      <w:proofErr w:type="gramStart"/>
-      <w:r>
-        <w:rPr>
-          <w:rFonts w:ascii="Tahoma" w:eastAsia="Cambria" w:hAnsi="Tahoma" w:cs="Tahoma"/>
-          <w:sz w:val="20"/>
-          <w:szCs w:val="20"/>
-        </w:rPr>
-        <w:t>que</w:t>
-      </w:r>
-      <w:proofErr w:type="gramEnd"/>
-      <w:r>
-        <w:rPr>
-          <w:rFonts w:ascii="Tahoma" w:eastAsia="Cambria" w:hAnsi="Tahoma" w:cs="Tahoma"/>
-          <w:sz w:val="20"/>
-          <w:szCs w:val="20"/>
-        </w:rPr>
-        <w:t xml:space="preserve"> para la ejecución del mantenimiento, requerirá de la autorización del ARRENDADOR, quien se reserva el derecho y la responsabilidad de determinar cuando el vehículo se encuentra operativo para transitar.</w:t>
+        <w:t>Acepta el ARRENDATARIO, que para la ejecución del mantenimiento, requerirá de la autorización del ARRENDADOR, quien se reserva el derecho y la responsabilidad de determinar cuando el vehículo se encuentra operativo para transitar.</w:t>
       </w:r>
     </w:p>
     <w:p>
@@ -5814,25 +5524,7 @@
           <w:sz w:val="20"/>
           <w:szCs w:val="20"/>
         </w:rPr>
-        <w:t xml:space="preserve">Los </w:t>
-      </w:r>
-      <w:proofErr w:type="gramStart"/>
-      <w:r>
-        <w:rPr>
-          <w:rFonts w:ascii="Tahoma" w:eastAsia="Cambria" w:hAnsi="Tahoma" w:cs="Tahoma"/>
-          <w:sz w:val="20"/>
-          <w:szCs w:val="20"/>
-        </w:rPr>
-        <w:t>vehículos objetos</w:t>
-      </w:r>
-      <w:proofErr w:type="gramEnd"/>
-      <w:r>
-        <w:rPr>
-          <w:rFonts w:ascii="Tahoma" w:eastAsia="Cambria" w:hAnsi="Tahoma" w:cs="Tahoma"/>
-          <w:sz w:val="20"/>
-          <w:szCs w:val="20"/>
-        </w:rPr>
-        <w:t xml:space="preserve"> de este contrato varían en la numeración de su kilometraje y dependerá de ese kilometraje la proximidad y el tipo de mantenimiento. </w:t>
+        <w:t xml:space="preserve">Los vehículos objetos de este contrato varían en la numeración de su kilometraje y dependerá de ese kilometraje la proximidad y el tipo de mantenimiento. </w:t>
       </w:r>
     </w:p>
     <w:p>
@@ -6044,18 +5736,7 @@
           <w:sz w:val="20"/>
           <w:szCs w:val="20"/>
         </w:rPr>
-        <w:t xml:space="preserve">as </w:t>
-      </w:r>
-      <w:proofErr w:type="gramStart"/>
-      <w:r>
-        <w:rPr>
-          <w:rFonts w:ascii="Tahoma" w:eastAsia="Cambria" w:hAnsi="Tahoma" w:cs="Tahoma"/>
-          <w:b/>
-          <w:bCs/>
-          <w:sz w:val="20"/>
-          <w:szCs w:val="20"/>
-        </w:rPr>
-        <w:t xml:space="preserve">condiciones </w:t>
+        <w:t xml:space="preserve">as condiciones </w:t>
       </w:r>
       <w:r>
         <w:rPr>
@@ -6075,9 +5756,28 @@
           <w:sz w:val="20"/>
           <w:szCs w:val="20"/>
         </w:rPr>
+        <w:t xml:space="preserve">s </w:t>
+      </w:r>
+      <w:r>
+        <w:rPr>
+          <w:rFonts w:ascii="Tahoma" w:eastAsia="Cambria" w:hAnsi="Tahoma" w:cs="Tahoma"/>
+          <w:b/>
+          <w:bCs/>
+          <w:sz w:val="20"/>
+          <w:szCs w:val="20"/>
+        </w:rPr>
+        <w:t xml:space="preserve"> y mecánica</w:t>
+      </w:r>
+      <w:r>
+        <w:rPr>
+          <w:rFonts w:ascii="Tahoma" w:eastAsia="Cambria" w:hAnsi="Tahoma" w:cs="Tahoma"/>
+          <w:b/>
+          <w:bCs/>
+          <w:sz w:val="20"/>
+          <w:szCs w:val="20"/>
+        </w:rPr>
         <w:t>s</w:t>
       </w:r>
-      <w:proofErr w:type="gramEnd"/>
       <w:r>
         <w:rPr>
           <w:rFonts w:ascii="Tahoma" w:eastAsia="Cambria" w:hAnsi="Tahoma" w:cs="Tahoma"/>
@@ -6096,28 +5796,27 @@
           <w:sz w:val="20"/>
           <w:szCs w:val="20"/>
         </w:rPr>
-        <w:t xml:space="preserve"> y </w:t>
-      </w:r>
-      <w:proofErr w:type="gramStart"/>
-      <w:r>
-        <w:rPr>
-          <w:rFonts w:ascii="Tahoma" w:eastAsia="Cambria" w:hAnsi="Tahoma" w:cs="Tahoma"/>
-          <w:b/>
-          <w:bCs/>
-          <w:sz w:val="20"/>
-          <w:szCs w:val="20"/>
-        </w:rPr>
-        <w:t>mecánica</w:t>
-      </w:r>
-      <w:r>
-        <w:rPr>
-          <w:rFonts w:ascii="Tahoma" w:eastAsia="Cambria" w:hAnsi="Tahoma" w:cs="Tahoma"/>
-          <w:b/>
-          <w:bCs/>
-          <w:sz w:val="20"/>
-          <w:szCs w:val="20"/>
-        </w:rPr>
-        <w:t>s</w:t>
+        <w:t xml:space="preserve"> d</w:t>
+      </w:r>
+      <w:r>
+        <w:rPr>
+          <w:rFonts w:ascii="Tahoma" w:eastAsia="Cambria" w:hAnsi="Tahoma" w:cs="Tahoma"/>
+          <w:b/>
+          <w:bCs/>
+          <w:sz w:val="20"/>
+          <w:szCs w:val="20"/>
+        </w:rPr>
+        <w:t xml:space="preserve">el </w:t>
+      </w:r>
+      <w:r>
+        <w:rPr>
+          <w:rFonts w:ascii="Tahoma" w:eastAsia="Cambria" w:hAnsi="Tahoma" w:cs="Tahoma"/>
+          <w:b/>
+          <w:bCs/>
+          <w:sz w:val="20"/>
+          <w:szCs w:val="20"/>
+        </w:rPr>
+        <w:t>vehículo</w:t>
       </w:r>
       <w:r>
         <w:rPr>
@@ -6137,57 +5836,6 @@
           <w:sz w:val="20"/>
           <w:szCs w:val="20"/>
         </w:rPr>
-        <w:t xml:space="preserve"> d</w:t>
-      </w:r>
-      <w:r>
-        <w:rPr>
-          <w:rFonts w:ascii="Tahoma" w:eastAsia="Cambria" w:hAnsi="Tahoma" w:cs="Tahoma"/>
-          <w:b/>
-          <w:bCs/>
-          <w:sz w:val="20"/>
-          <w:szCs w:val="20"/>
-        </w:rPr>
-        <w:t>el</w:t>
-      </w:r>
-      <w:proofErr w:type="gramEnd"/>
-      <w:r>
-        <w:rPr>
-          <w:rFonts w:ascii="Tahoma" w:eastAsia="Cambria" w:hAnsi="Tahoma" w:cs="Tahoma"/>
-          <w:b/>
-          <w:bCs/>
-          <w:sz w:val="20"/>
-          <w:szCs w:val="20"/>
-        </w:rPr>
-        <w:t xml:space="preserve"> </w:t>
-      </w:r>
-      <w:r>
-        <w:rPr>
-          <w:rFonts w:ascii="Tahoma" w:eastAsia="Cambria" w:hAnsi="Tahoma" w:cs="Tahoma"/>
-          <w:b/>
-          <w:bCs/>
-          <w:sz w:val="20"/>
-          <w:szCs w:val="20"/>
-        </w:rPr>
-        <w:t>vehículo</w:t>
-      </w:r>
-      <w:r>
-        <w:rPr>
-          <w:rFonts w:ascii="Tahoma" w:eastAsia="Cambria" w:hAnsi="Tahoma" w:cs="Tahoma"/>
-          <w:b/>
-          <w:bCs/>
-          <w:sz w:val="20"/>
-          <w:szCs w:val="20"/>
-        </w:rPr>
-        <w:t xml:space="preserve"> </w:t>
-      </w:r>
-      <w:r>
-        <w:rPr>
-          <w:rFonts w:ascii="Tahoma" w:eastAsia="Cambria" w:hAnsi="Tahoma" w:cs="Tahoma"/>
-          <w:b/>
-          <w:bCs/>
-          <w:sz w:val="20"/>
-          <w:szCs w:val="20"/>
-        </w:rPr>
         <w:t>así</w:t>
       </w:r>
       <w:r>
@@ -6208,39 +5856,17 @@
           <w:sz w:val="20"/>
           <w:szCs w:val="20"/>
         </w:rPr>
-        <w:t xml:space="preserve"> licencia </w:t>
-      </w:r>
-      <w:proofErr w:type="gramStart"/>
-      <w:r>
-        <w:rPr>
-          <w:rFonts w:ascii="Tahoma" w:eastAsia="Cambria" w:hAnsi="Tahoma" w:cs="Tahoma"/>
-          <w:b/>
-          <w:bCs/>
-          <w:sz w:val="20"/>
-          <w:szCs w:val="20"/>
-        </w:rPr>
-        <w:t xml:space="preserve">y </w:t>
-      </w:r>
-      <w:r>
-        <w:rPr>
-          <w:rFonts w:ascii="Tahoma" w:eastAsia="Cambria" w:hAnsi="Tahoma" w:cs="Tahoma"/>
-          <w:b/>
-          <w:bCs/>
-          <w:sz w:val="20"/>
-          <w:szCs w:val="20"/>
-        </w:rPr>
-        <w:t xml:space="preserve"> documentos</w:t>
-      </w:r>
-      <w:proofErr w:type="gramEnd"/>
-      <w:r>
-        <w:rPr>
-          <w:rFonts w:ascii="Tahoma" w:eastAsia="Cambria" w:hAnsi="Tahoma" w:cs="Tahoma"/>
-          <w:b/>
-          <w:bCs/>
-          <w:sz w:val="20"/>
-          <w:szCs w:val="20"/>
-        </w:rPr>
-        <w:t xml:space="preserve"> </w:t>
+        <w:t xml:space="preserve"> licencia y </w:t>
+      </w:r>
+      <w:r>
+        <w:rPr>
+          <w:rFonts w:ascii="Tahoma" w:eastAsia="Cambria" w:hAnsi="Tahoma" w:cs="Tahoma"/>
+          <w:b/>
+          <w:bCs/>
+          <w:sz w:val="20"/>
+          <w:szCs w:val="20"/>
+        </w:rPr>
+        <w:t xml:space="preserve"> documentos </w:t>
       </w:r>
       <w:r>
         <w:rPr>
@@ -6590,18 +6216,8 @@
           <w:sz w:val="20"/>
           <w:szCs w:val="20"/>
         </w:rPr>
-        <w:t xml:space="preserve"> DOLARES con 00/100 (U$150.00</w:t>
-      </w:r>
-      <w:proofErr w:type="gramStart"/>
-      <w:r>
-        <w:rPr>
-          <w:rFonts w:ascii="Tahoma" w:eastAsia="Cambria" w:hAnsi="Tahoma" w:cs="Tahoma"/>
-          <w:sz w:val="20"/>
-          <w:szCs w:val="20"/>
-        </w:rPr>
-        <w:t>)  EN</w:t>
-      </w:r>
-      <w:proofErr w:type="gramEnd"/>
+        <w:t xml:space="preserve"> DOLARES con 00/100 (U$150.00)  EN</w:t>
+      </w:r>
       <w:r>
         <w:rPr>
           <w:rFonts w:ascii="Tahoma" w:eastAsia="Cambria" w:hAnsi="Tahoma" w:cs="Tahoma"/>
@@ -7282,33 +6898,15 @@
           <w:sz w:val="20"/>
           <w:szCs w:val="20"/>
         </w:rPr>
-        <w:t xml:space="preserve"> de </w:t>
-      </w:r>
-      <w:proofErr w:type="gramStart"/>
-      <w:r>
-        <w:rPr>
-          <w:rFonts w:ascii="Tahoma" w:eastAsia="Cambria" w:hAnsi="Tahoma" w:cs="Tahoma"/>
-          <w:sz w:val="20"/>
-          <w:szCs w:val="20"/>
-        </w:rPr>
-        <w:t xml:space="preserve">financiamiento,  </w:t>
-      </w:r>
-      <w:r>
-        <w:rPr>
-          <w:rFonts w:ascii="Tahoma" w:eastAsia="Cambria" w:hAnsi="Tahoma" w:cs="Tahoma"/>
-          <w:sz w:val="20"/>
-          <w:szCs w:val="20"/>
-        </w:rPr>
-        <w:t xml:space="preserve"> </w:t>
-      </w:r>
-      <w:proofErr w:type="gramEnd"/>
-      <w:r>
-        <w:rPr>
-          <w:rFonts w:ascii="Tahoma" w:eastAsia="Cambria" w:hAnsi="Tahoma" w:cs="Tahoma"/>
-          <w:sz w:val="20"/>
-          <w:szCs w:val="20"/>
-        </w:rPr>
-        <w:t>hasta el momento del siniestro, pero con referencia del monto pagado a la empresa por la compañía de seguro. La relación proporcional deberá ser posterior a cualquier saldo pendiente.</w:t>
+        <w:t xml:space="preserve"> de financiamiento,  </w:t>
+      </w:r>
+      <w:r>
+        <w:rPr>
+          <w:rFonts w:ascii="Tahoma" w:eastAsia="Cambria" w:hAnsi="Tahoma" w:cs="Tahoma"/>
+          <w:sz w:val="20"/>
+          <w:szCs w:val="20"/>
+        </w:rPr>
+        <w:t xml:space="preserve"> hasta el momento del siniestro, pero con referencia del monto pagado a la empresa por la compañía de seguro. La relación proporcional deberá ser posterior a cualquier saldo pendiente.</w:t>
       </w:r>
     </w:p>
     <w:p>
@@ -8058,25 +7656,7 @@
           <w:sz w:val="20"/>
           <w:szCs w:val="20"/>
         </w:rPr>
-        <w:t xml:space="preserve">, de forma inmediata y en efectivo. El incumplimiento de esta cláusula por un término mayor de 15 </w:t>
-      </w:r>
-      <w:proofErr w:type="gramStart"/>
-      <w:r>
-        <w:rPr>
-          <w:rFonts w:ascii="Tahoma" w:eastAsia="Cambria" w:hAnsi="Tahoma" w:cs="Tahoma"/>
-          <w:sz w:val="20"/>
-          <w:szCs w:val="20"/>
-        </w:rPr>
-        <w:t>días,</w:t>
-      </w:r>
-      <w:proofErr w:type="gramEnd"/>
-      <w:r>
-        <w:rPr>
-          <w:rFonts w:ascii="Tahoma" w:eastAsia="Cambria" w:hAnsi="Tahoma" w:cs="Tahoma"/>
-          <w:sz w:val="20"/>
-          <w:szCs w:val="20"/>
-        </w:rPr>
-        <w:t xml:space="preserve"> provocara la rescisión inmediata del contrato. </w:t>
+        <w:t xml:space="preserve">, de forma inmediata y en efectivo. El incumplimiento de esta cláusula por un término mayor de 15 días, provocara la rescisión inmediata del contrato. </w:t>
       </w:r>
     </w:p>
     <w:p>
@@ -8557,25 +8137,7 @@
           <w:sz w:val="20"/>
           <w:szCs w:val="20"/>
         </w:rPr>
-        <w:t xml:space="preserve">Con la presentación de quejas o denuncias por la mala prestación del servicio de transporte   por parte del ARRENDATARIO, </w:t>
-      </w:r>
-      <w:proofErr w:type="gramStart"/>
-      <w:r>
-        <w:rPr>
-          <w:rFonts w:ascii="Tahoma" w:eastAsia="Cambria" w:hAnsi="Tahoma" w:cs="Tahoma"/>
-          <w:sz w:val="20"/>
-          <w:szCs w:val="20"/>
-        </w:rPr>
-        <w:t>de acuerdo a</w:t>
-      </w:r>
-      <w:proofErr w:type="gramEnd"/>
-      <w:r>
-        <w:rPr>
-          <w:rFonts w:ascii="Tahoma" w:eastAsia="Cambria" w:hAnsi="Tahoma" w:cs="Tahoma"/>
-          <w:sz w:val="20"/>
-          <w:szCs w:val="20"/>
-        </w:rPr>
-        <w:t xml:space="preserve"> nuevas disposiciones legales de la ATTT, serán objeto de procesos administrativos que en primera instancia restringen el certificado y pueden resultar en su cancelación definitiva del mismo. Por </w:t>
+        <w:t xml:space="preserve">Con la presentación de quejas o denuncias por la mala prestación del servicio de transporte   por parte del ARRENDATARIO, de acuerdo a nuevas disposiciones legales de la ATTT, serán objeto de procesos administrativos que en primera instancia restringen el certificado y pueden resultar en su cancelación definitiva del mismo. Por </w:t>
       </w:r>
       <w:r>
         <w:rPr>
@@ -9014,41 +8576,13 @@
           <w:szCs w:val="20"/>
         </w:rPr>
       </w:pPr>
-      <w:proofErr w:type="gramStart"/>
-      <w:r>
-        <w:rPr>
-          <w:rFonts w:ascii="Tahoma" w:eastAsia="Cambria" w:hAnsi="Tahoma" w:cs="Tahoma"/>
-          <w:sz w:val="20"/>
-          <w:szCs w:val="20"/>
-        </w:rPr>
-        <w:t>En caso que</w:t>
-      </w:r>
-      <w:proofErr w:type="gramEnd"/>
-      <w:r>
-        <w:rPr>
-          <w:rFonts w:ascii="Tahoma" w:eastAsia="Cambria" w:hAnsi="Tahoma" w:cs="Tahoma"/>
-          <w:sz w:val="20"/>
-          <w:szCs w:val="20"/>
-        </w:rPr>
-        <w:t xml:space="preserve"> tenga conocimiento de los hechos el ARRENDADOR por medio de abandono del vehículo objeto de las acciones o por vía de terceros dicha acción </w:t>
-      </w:r>
-      <w:proofErr w:type="gramStart"/>
-      <w:r>
-        <w:rPr>
-          <w:rFonts w:ascii="Tahoma" w:eastAsia="Cambria" w:hAnsi="Tahoma" w:cs="Tahoma"/>
-          <w:sz w:val="20"/>
-          <w:szCs w:val="20"/>
-        </w:rPr>
-        <w:t>actuara</w:t>
-      </w:r>
-      <w:proofErr w:type="gramEnd"/>
-      <w:r>
-        <w:rPr>
-          <w:rFonts w:ascii="Tahoma" w:eastAsia="Cambria" w:hAnsi="Tahoma" w:cs="Tahoma"/>
-          <w:sz w:val="20"/>
-          <w:szCs w:val="20"/>
-        </w:rPr>
-        <w:t xml:space="preserve"> en contra del ARRENDATARIO y podrá el ARRENDADOR incluirlo como sujeto de investigación del perjuicio causado en su contra.</w:t>
+      <w:r>
+        <w:rPr>
+          <w:rFonts w:ascii="Tahoma" w:eastAsia="Cambria" w:hAnsi="Tahoma" w:cs="Tahoma"/>
+          <w:sz w:val="20"/>
+          <w:szCs w:val="20"/>
+        </w:rPr>
+        <w:t>En caso que tenga conocimiento de los hechos el ARRENDADOR por medio de abandono del vehículo objeto de las acciones o por vía de terceros dicha acción actuara en contra del ARRENDATARIO y podrá el ARRENDADOR incluirlo como sujeto de investigación del perjuicio causado en su contra.</w:t>
       </w:r>
     </w:p>
     <w:p>
@@ -9775,25 +9309,7 @@
           <w:sz w:val="20"/>
           <w:szCs w:val="20"/>
         </w:rPr>
-        <w:t xml:space="preserve"> se constituya en heredero de </w:t>
-      </w:r>
-      <w:proofErr w:type="gramStart"/>
-      <w:r>
-        <w:rPr>
-          <w:rFonts w:ascii="Tahoma" w:eastAsia="Cambria" w:hAnsi="Tahoma" w:cs="Tahoma"/>
-          <w:sz w:val="20"/>
-          <w:szCs w:val="20"/>
-        </w:rPr>
-        <w:t>los mismos</w:t>
-      </w:r>
-      <w:proofErr w:type="gramEnd"/>
-      <w:r>
-        <w:rPr>
-          <w:rFonts w:ascii="Tahoma" w:eastAsia="Cambria" w:hAnsi="Tahoma" w:cs="Tahoma"/>
-          <w:sz w:val="20"/>
-          <w:szCs w:val="20"/>
-        </w:rPr>
-        <w:t xml:space="preserve"> o quien se acredito así, por disposición y documentación aportada del mismo ARRENDATARIO por escrito ante el ARRENDADOR</w:t>
+        <w:t xml:space="preserve"> se constituya en heredero de los mismos o quien se acredito así, por disposición y documentación aportada del mismo ARRENDATARIO por escrito ante el ARRENDADOR</w:t>
       </w:r>
       <w:r>
         <w:rPr>
@@ -10071,25 +9587,7 @@
           <w:sz w:val="20"/>
           <w:szCs w:val="20"/>
         </w:rPr>
-        <w:t xml:space="preserve"> razones de fuerza mayor o enfermedad, sin perder las condiciones en su favor generadas por el contrato y la suspensión de que se le carguen cuotas obligatorias de pago. No obstante, el hecho de no comparecer el día </w:t>
-      </w:r>
-      <w:proofErr w:type="gramStart"/>
-      <w:r>
-        <w:rPr>
-          <w:rFonts w:ascii="Tahoma" w:eastAsia="Cambria" w:hAnsi="Tahoma" w:cs="Tahoma"/>
-          <w:sz w:val="20"/>
-          <w:szCs w:val="20"/>
-        </w:rPr>
-        <w:t>comprometido,</w:t>
-      </w:r>
-      <w:proofErr w:type="gramEnd"/>
-      <w:r>
-        <w:rPr>
-          <w:rFonts w:ascii="Tahoma" w:eastAsia="Cambria" w:hAnsi="Tahoma" w:cs="Tahoma"/>
-          <w:sz w:val="20"/>
-          <w:szCs w:val="20"/>
-        </w:rPr>
-        <w:t xml:space="preserve"> dará lugar a la rescisión del contrato por parte del ARRENDADOR sin necesidad de mérito judicial, pues se entiende como la no voluntad de dar continuidad al contrato y abandono del vehículo.  </w:t>
+        <w:t xml:space="preserve"> razones de fuerza mayor o enfermedad, sin perder las condiciones en su favor generadas por el contrato y la suspensión de que se le carguen cuotas obligatorias de pago. No obstante, el hecho de no comparecer el día comprometido, dará lugar a la rescisión del contrato por parte del ARRENDADOR sin necesidad de mérito judicial, pues se entiende como la no voluntad de dar continuidad al contrato y abandono del vehículo.  </w:t>
       </w:r>
     </w:p>
     <w:p>
@@ -10293,17 +9791,7 @@
           <w:szCs w:val="20"/>
           <w:u w:val="single"/>
         </w:rPr>
-        <w:t xml:space="preserve">para </w:t>
-      </w:r>
-      <w:proofErr w:type="gramStart"/>
-      <w:r>
-        <w:rPr>
-          <w:rFonts w:ascii="Tahoma" w:eastAsia="Cambria" w:hAnsi="Tahoma" w:cs="Tahoma"/>
-          <w:sz w:val="20"/>
-          <w:szCs w:val="20"/>
-          <w:u w:val="single"/>
-        </w:rPr>
-        <w:t xml:space="preserve">el </w:t>
+        <w:t xml:space="preserve">para el </w:t>
       </w:r>
       <w:r>
         <w:rPr>
@@ -10314,7 +9802,6 @@
         </w:rPr>
         <w:t xml:space="preserve"> ingreso</w:t>
       </w:r>
-      <w:proofErr w:type="gramEnd"/>
       <w:r>
         <w:rPr>
           <w:rFonts w:ascii="Tahoma" w:eastAsia="Cambria" w:hAnsi="Tahoma" w:cs="Tahoma"/>
@@ -10717,29 +10204,16 @@
         </w:rPr>
         <w:t>Mensaje1</w:t>
       </w:r>
-      <w:proofErr w:type="gramStart"/>
-      <w:r>
-        <w:rPr>
-          <w:rFonts w:ascii="Tahoma" w:hAnsi="Tahoma" w:cs="Tahoma"/>
-          <w:b/>
-          <w:bCs/>
-          <w:sz w:val="20"/>
-          <w:szCs w:val="20"/>
-          <w:lang w:val="es-MX"/>
-        </w:rPr>
-        <w:t>}}{</w:t>
-      </w:r>
-      <w:proofErr w:type="gramEnd"/>
-      <w:r>
-        <w:rPr>
-          <w:rFonts w:ascii="Tahoma" w:hAnsi="Tahoma" w:cs="Tahoma"/>
-          <w:b/>
-          <w:bCs/>
-          <w:sz w:val="20"/>
-          <w:szCs w:val="20"/>
-          <w:lang w:val="es-MX"/>
-        </w:rPr>
-        <w:t>{</w:t>
+      <w:r>
+        <w:rPr>
+          <w:rFonts w:ascii="Tahoma" w:hAnsi="Tahoma" w:cs="Tahoma"/>
+          <w:b/>
+          <w:bCs/>
+          <w:sz w:val="20"/>
+          <w:szCs w:val="20"/>
+          <w:lang w:val="es-MX"/>
+        </w:rPr>
+        <w:t>}}{{</w:t>
       </w:r>
       <w:r>
         <w:rPr>
@@ -10752,29 +10226,16 @@
         </w:rPr>
         <w:t>Mensaje2</w:t>
       </w:r>
-      <w:proofErr w:type="gramStart"/>
-      <w:r>
-        <w:rPr>
-          <w:rFonts w:ascii="Tahoma" w:hAnsi="Tahoma" w:cs="Tahoma"/>
-          <w:b/>
-          <w:bCs/>
-          <w:sz w:val="20"/>
-          <w:szCs w:val="20"/>
-          <w:lang w:val="es-MX"/>
-        </w:rPr>
-        <w:t>}}{</w:t>
-      </w:r>
-      <w:proofErr w:type="gramEnd"/>
-      <w:r>
-        <w:rPr>
-          <w:rFonts w:ascii="Tahoma" w:hAnsi="Tahoma" w:cs="Tahoma"/>
-          <w:b/>
-          <w:bCs/>
-          <w:sz w:val="20"/>
-          <w:szCs w:val="20"/>
-          <w:lang w:val="es-MX"/>
-        </w:rPr>
-        <w:t>{</w:t>
+      <w:r>
+        <w:rPr>
+          <w:rFonts w:ascii="Tahoma" w:hAnsi="Tahoma" w:cs="Tahoma"/>
+          <w:b/>
+          <w:bCs/>
+          <w:sz w:val="20"/>
+          <w:szCs w:val="20"/>
+          <w:lang w:val="es-MX"/>
+        </w:rPr>
+        <w:t>}}{{</w:t>
       </w:r>
       <w:r>
         <w:rPr>
@@ -10787,29 +10248,16 @@
         </w:rPr>
         <w:t>Mensaje3</w:t>
       </w:r>
-      <w:proofErr w:type="gramStart"/>
-      <w:r>
-        <w:rPr>
-          <w:rFonts w:ascii="Tahoma" w:hAnsi="Tahoma" w:cs="Tahoma"/>
-          <w:b/>
-          <w:bCs/>
-          <w:sz w:val="20"/>
-          <w:szCs w:val="20"/>
-          <w:lang w:val="es-MX"/>
-        </w:rPr>
-        <w:t>}}{</w:t>
-      </w:r>
-      <w:proofErr w:type="gramEnd"/>
-      <w:r>
-        <w:rPr>
-          <w:rFonts w:ascii="Tahoma" w:hAnsi="Tahoma" w:cs="Tahoma"/>
-          <w:b/>
-          <w:bCs/>
-          <w:sz w:val="20"/>
-          <w:szCs w:val="20"/>
-          <w:lang w:val="es-MX"/>
-        </w:rPr>
-        <w:t>{</w:t>
+      <w:r>
+        <w:rPr>
+          <w:rFonts w:ascii="Tahoma" w:hAnsi="Tahoma" w:cs="Tahoma"/>
+          <w:b/>
+          <w:bCs/>
+          <w:sz w:val="20"/>
+          <w:szCs w:val="20"/>
+          <w:lang w:val="es-MX"/>
+        </w:rPr>
+        <w:t>}}{{</w:t>
       </w:r>
       <w:r>
         <w:rPr>
@@ -10822,29 +10270,16 @@
         </w:rPr>
         <w:t>Mensaje4</w:t>
       </w:r>
-      <w:proofErr w:type="gramStart"/>
-      <w:r>
-        <w:rPr>
-          <w:rFonts w:ascii="Tahoma" w:hAnsi="Tahoma" w:cs="Tahoma"/>
-          <w:b/>
-          <w:bCs/>
-          <w:sz w:val="20"/>
-          <w:szCs w:val="20"/>
-          <w:lang w:val="es-MX"/>
-        </w:rPr>
-        <w:t>}}{</w:t>
-      </w:r>
-      <w:proofErr w:type="gramEnd"/>
-      <w:r>
-        <w:rPr>
-          <w:rFonts w:ascii="Tahoma" w:hAnsi="Tahoma" w:cs="Tahoma"/>
-          <w:b/>
-          <w:bCs/>
-          <w:sz w:val="20"/>
-          <w:szCs w:val="20"/>
-          <w:lang w:val="es-MX"/>
-        </w:rPr>
-        <w:t>{</w:t>
+      <w:r>
+        <w:rPr>
+          <w:rFonts w:ascii="Tahoma" w:hAnsi="Tahoma" w:cs="Tahoma"/>
+          <w:b/>
+          <w:bCs/>
+          <w:sz w:val="20"/>
+          <w:szCs w:val="20"/>
+          <w:lang w:val="es-MX"/>
+        </w:rPr>
+        <w:t>}}{{</w:t>
       </w:r>
       <w:r>
         <w:rPr>
@@ -11071,25 +10506,7 @@
           <w:sz w:val="20"/>
           <w:szCs w:val="20"/>
         </w:rPr>
-        <w:t xml:space="preserve">en cuyo </w:t>
-      </w:r>
-      <w:proofErr w:type="gramStart"/>
-      <w:r>
-        <w:rPr>
-          <w:rFonts w:ascii="Tahoma" w:eastAsia="Cambria" w:hAnsi="Tahoma" w:cs="Tahoma"/>
-          <w:sz w:val="20"/>
-          <w:szCs w:val="20"/>
-        </w:rPr>
-        <w:t>caso  las</w:t>
-      </w:r>
-      <w:proofErr w:type="gramEnd"/>
-      <w:r>
-        <w:rPr>
-          <w:rFonts w:ascii="Tahoma" w:eastAsia="Cambria" w:hAnsi="Tahoma" w:cs="Tahoma"/>
-          <w:sz w:val="20"/>
-          <w:szCs w:val="20"/>
-        </w:rPr>
-        <w:t xml:space="preserve"> condiciones se restituirán con el pago de la morosidad</w:t>
+        <w:t>en cuyo caso  las condiciones se restituirán con el pago de la morosidad</w:t>
       </w:r>
       <w:r>
         <w:rPr>
@@ -11628,25 +11045,7 @@
           <w:sz w:val="20"/>
           <w:szCs w:val="20"/>
         </w:rPr>
-        <w:t xml:space="preserve">El incumplimiento de cualesquiera de las cláusulas pactadas en el presente contrato, o el contenido de los documentos que forman parte del principio de integración </w:t>
-      </w:r>
-      <w:proofErr w:type="gramStart"/>
-      <w:r>
-        <w:rPr>
-          <w:rFonts w:ascii="Tahoma" w:eastAsia="Cambria" w:hAnsi="Tahoma" w:cs="Tahoma"/>
-          <w:sz w:val="20"/>
-          <w:szCs w:val="20"/>
-        </w:rPr>
-        <w:t>del mismo</w:t>
-      </w:r>
-      <w:proofErr w:type="gramEnd"/>
-      <w:r>
-        <w:rPr>
-          <w:rFonts w:ascii="Tahoma" w:eastAsia="Cambria" w:hAnsi="Tahoma" w:cs="Tahoma"/>
-          <w:sz w:val="20"/>
-          <w:szCs w:val="20"/>
-        </w:rPr>
-        <w:t xml:space="preserve"> </w:t>
+        <w:t xml:space="preserve">El incumplimiento de cualesquiera de las cláusulas pactadas en el presente contrato, o el contenido de los documentos que forman parte del principio de integración del mismo </w:t>
       </w:r>
     </w:p>
     <w:p>
@@ -12895,7 +12294,21 @@
         <w:rPr>
           <w:rFonts w:ascii="Tahoma" w:hAnsi="Tahoma"/>
         </w:rPr>
-        <w:t xml:space="preserve"> este medio me comprometo de manera irrevocable, bajo la gravedad de juramento mediante la presente declaracion jurada a no ceder el manejo de la </w:t>
+        <w:t xml:space="preserve"> este medio me comprometo de manera irrevocable, bajo la gravedad de juramento mediante la presente declaracion jurada a no ceder el </w:t>
+      </w:r>
+      <w:proofErr w:type="spellStart"/>
+      <w:r>
+        <w:rPr>
+          <w:rFonts w:ascii="Tahoma" w:hAnsi="Tahoma"/>
+        </w:rPr>
+        <w:t>manejo</w:t>
+      </w:r>
+      <w:proofErr w:type="spellEnd"/>
+      <w:r>
+        <w:rPr>
+          <w:rFonts w:ascii="Tahoma" w:hAnsi="Tahoma"/>
+        </w:rPr>
+        <w:t xml:space="preserve"> de la </w:t>
       </w:r>
       <w:proofErr w:type="spellStart"/>
       <w:r>
@@ -13009,7 +12422,35 @@
         <w:rPr>
           <w:rFonts w:ascii="Tahoma" w:hAnsi="Tahoma"/>
         </w:rPr>
-        <w:t xml:space="preserve"> a otra persona que lo utilice para fines iguales que mi persona y me comprometo con la </w:t>
+        <w:t xml:space="preserve"> a </w:t>
+      </w:r>
+      <w:proofErr w:type="spellStart"/>
+      <w:r>
+        <w:rPr>
+          <w:rFonts w:ascii="Tahoma" w:hAnsi="Tahoma"/>
+        </w:rPr>
+        <w:t>otra</w:t>
+      </w:r>
+      <w:proofErr w:type="spellEnd"/>
+      <w:r>
+        <w:rPr>
+          <w:rFonts w:ascii="Tahoma" w:hAnsi="Tahoma"/>
+        </w:rPr>
+        <w:t xml:space="preserve"> persona que lo utilice para fines iguales que mi persona y me </w:t>
+      </w:r>
+      <w:proofErr w:type="spellStart"/>
+      <w:r>
+        <w:rPr>
+          <w:rFonts w:ascii="Tahoma" w:hAnsi="Tahoma"/>
+        </w:rPr>
+        <w:t>comprometo</w:t>
+      </w:r>
+      <w:proofErr w:type="spellEnd"/>
+      <w:r>
+        <w:rPr>
+          <w:rFonts w:ascii="Tahoma" w:hAnsi="Tahoma"/>
+        </w:rPr>
+        <w:t xml:space="preserve"> con la </w:t>
       </w:r>
       <w:proofErr w:type="spellStart"/>
       <w:r>
@@ -13344,7 +12785,6 @@
         <w:t>nMes</w:t>
       </w:r>
       <w:proofErr w:type="spellEnd"/>
-      <w:proofErr w:type="gramStart"/>
       <w:r>
         <w:rPr>
           <w:rFonts w:ascii="Tahoma" w:hAnsi="Tahoma"/>
@@ -13358,14 +12798,7 @@
         <w:rPr>
           <w:rFonts w:ascii="Tahoma" w:hAnsi="Tahoma"/>
         </w:rPr>
-        <w:t xml:space="preserve">  de</w:t>
-      </w:r>
-      <w:proofErr w:type="gramEnd"/>
-      <w:r>
-        <w:rPr>
-          <w:rFonts w:ascii="Tahoma" w:hAnsi="Tahoma"/>
-        </w:rPr>
-        <w:t xml:space="preserve"> </w:t>
+        <w:t xml:space="preserve">  de </w:t>
       </w:r>
       <w:r>
         <w:rPr>
@@ -13908,9 +13341,8 @@
           <w:szCs w:val="24"/>
         </w:rPr>
         <w:tab/>
-        <w:t xml:space="preserve">   </w:t>
-      </w:r>
-      <w:proofErr w:type="gramStart"/>
+        <w:t xml:space="preserve">      </w:t>
+      </w:r>
       <w:r>
         <w:rPr>
           <w:rFonts w:ascii="Arial" w:eastAsia="Cambria" w:hAnsi="Arial" w:cs="Arial"/>
@@ -13918,26 +13350,7 @@
           <w:sz w:val="24"/>
           <w:szCs w:val="24"/>
         </w:rPr>
-        <w:t xml:space="preserve">   </w:t>
-      </w:r>
-      <w:r>
-        <w:rPr>
-          <w:rFonts w:ascii="Arial" w:eastAsia="Cambria" w:hAnsi="Arial" w:cs="Arial"/>
-          <w:b/>
-          <w:sz w:val="24"/>
-          <w:szCs w:val="24"/>
-        </w:rPr>
-        <w:t>{</w:t>
-      </w:r>
-      <w:proofErr w:type="gramEnd"/>
-      <w:r>
-        <w:rPr>
-          <w:rFonts w:ascii="Arial" w:eastAsia="Cambria" w:hAnsi="Arial" w:cs="Arial"/>
-          <w:b/>
-          <w:sz w:val="24"/>
-          <w:szCs w:val="24"/>
-        </w:rPr>
-        <w:t>{</w:t>
+        <w:t>{{</w:t>
       </w:r>
       <w:r>
         <w:rPr>
@@ -13994,9 +13407,8 @@
           <w:sz w:val="24"/>
           <w:szCs w:val="24"/>
         </w:rPr>
-        <w:t>NAPASS</w:t>
-      </w:r>
-      <w:proofErr w:type="gramStart"/>
+        <w:t xml:space="preserve">NAPASS:  </w:t>
+      </w:r>
       <w:r>
         <w:rPr>
           <w:rFonts w:ascii="Arial" w:eastAsia="Cambria" w:hAnsi="Arial" w:cs="Arial"/>
@@ -14004,26 +13416,7 @@
           <w:sz w:val="24"/>
           <w:szCs w:val="24"/>
         </w:rPr>
-        <w:t xml:space="preserve">:  </w:t>
-      </w:r>
-      <w:r>
-        <w:rPr>
-          <w:rFonts w:ascii="Arial" w:eastAsia="Cambria" w:hAnsi="Arial" w:cs="Arial"/>
-          <w:b/>
-          <w:sz w:val="24"/>
-          <w:szCs w:val="24"/>
-        </w:rPr>
-        <w:t>{</w:t>
-      </w:r>
-      <w:proofErr w:type="gramEnd"/>
-      <w:r>
-        <w:rPr>
-          <w:rFonts w:ascii="Arial" w:eastAsia="Cambria" w:hAnsi="Arial" w:cs="Arial"/>
-          <w:b/>
-          <w:sz w:val="24"/>
-          <w:szCs w:val="24"/>
-        </w:rPr>
-        <w:t>{</w:t>
+        <w:t>{{</w:t>
       </w:r>
       <w:proofErr w:type="spellStart"/>
       <w:r>
@@ -14242,7 +13635,6 @@
         <w:t>nMes</w:t>
       </w:r>
       <w:proofErr w:type="spellEnd"/>
-      <w:proofErr w:type="gramStart"/>
       <w:r>
         <w:rPr>
           <w:rFonts w:ascii="Andalus" w:hAnsi="Andalus" w:cs="Andalus"/>
@@ -14256,14 +13648,7 @@
         <w:rPr>
           <w:rFonts w:ascii="Andalus" w:hAnsi="Andalus" w:cs="Andalus"/>
         </w:rPr>
-        <w:t xml:space="preserve">  de</w:t>
-      </w:r>
-      <w:proofErr w:type="gramEnd"/>
-      <w:r>
-        <w:rPr>
-          <w:rFonts w:ascii="Andalus" w:hAnsi="Andalus" w:cs="Andalus"/>
-        </w:rPr>
-        <w:t xml:space="preserve"> </w:t>
+        <w:t xml:space="preserve">  de </w:t>
       </w:r>
       <w:r>
         <w:rPr>
@@ -14414,23 +13799,7 @@
           <w:rFonts w:ascii="Tahoma" w:hAnsi="Tahoma" w:cs="Tahoma"/>
           <w:lang w:val="es-MX"/>
         </w:rPr>
-        <w:t xml:space="preserve">, a fin de aceptar bajo la gravedad del juramento y con conocimiento de la responsabilidad penal, civil y administrativa </w:t>
-      </w:r>
-      <w:proofErr w:type="gramStart"/>
-      <w:r>
-        <w:rPr>
-          <w:rFonts w:ascii="Tahoma" w:hAnsi="Tahoma" w:cs="Tahoma"/>
-          <w:lang w:val="es-MX"/>
-        </w:rPr>
-        <w:t>en caso que</w:t>
-      </w:r>
-      <w:proofErr w:type="gramEnd"/>
-      <w:r>
-        <w:rPr>
-          <w:rFonts w:ascii="Tahoma" w:hAnsi="Tahoma" w:cs="Tahoma"/>
-          <w:lang w:val="es-MX"/>
-        </w:rPr>
-        <w:t xml:space="preserve"> cometa la INFRACCION DE TRANSITO NO.71 AL DECRETO EJECUTIVO 640 DE 27 DE DICIEMBRE DEL 2006 lo siguiente:</w:t>
+        <w:t>, a fin de aceptar bajo la gravedad del juramento y con conocimiento de la responsabilidad penal, civil y administrativa en caso que cometa la INFRACCION DE TRANSITO NO.71 AL DECRETO EJECUTIVO 640 DE 27 DE DICIEMBRE DEL 2006 lo siguiente:</w:t>
       </w:r>
     </w:p>
     <w:p>
@@ -14476,7 +13845,6 @@
         </w:rPr>
         <w:t>Placa</w:t>
       </w:r>
-      <w:proofErr w:type="gramStart"/>
       <w:r>
         <w:rPr>
           <w:rFonts w:ascii="Andalus" w:hAnsi="Andalus" w:cs="Andalus"/>
@@ -14494,15 +13862,7 @@
           <w:rFonts w:ascii="Tahoma" w:hAnsi="Tahoma" w:cs="Tahoma"/>
           <w:lang w:val="es-MX"/>
         </w:rPr>
-        <w:t xml:space="preserve"> y</w:t>
-      </w:r>
-      <w:proofErr w:type="gramEnd"/>
-      <w:r>
-        <w:rPr>
-          <w:rFonts w:ascii="Tahoma" w:hAnsi="Tahoma" w:cs="Tahoma"/>
-          <w:lang w:val="es-MX"/>
-        </w:rPr>
-        <w:t xml:space="preserve"> que dentro del mismo se establece una cláusula compromisoria que me impide cometer la infracción establecida</w:t>
+        <w:t xml:space="preserve"> y que dentro del mismo se establece una cláusula compromisoria que me impide cometer la infracción establecida</w:t>
       </w:r>
       <w:r>
         <w:rPr>

</xml_diff>